<commit_message>
Reviewed chapters 1 and 2 - II
</commit_message>
<xml_diff>
--- a/edited/ch01-02-hello-world.docx
+++ b/edited/ch01-02-hello-world.docx
@@ -99,7 +99,23 @@
           <w:rFonts w:cs="Arial"/>
           <w:rtl/>
         </w:rPr>
-        <w:t xml:space="preserve">הערה: ספר זה מניח הכרות בסיסית עם שורת הפקודה. לראסט אין דרישות </w:t>
+        <w:t>הערה: ספר זה מניח הכרות בסיסית עם</w:t>
+      </w:r>
+      <w:ins w:id="0" w:author="Idan" w:date="2023-04-03T22:37:00Z">
+        <w:r>
+          <w:rPr>
+            <w:rFonts w:cs="Arial" w:hint="cs"/>
+            <w:rtl/>
+          </w:rPr>
+          <w:t xml:space="preserve"> ממשק</w:t>
+        </w:r>
+      </w:ins>
+      <w:r>
+        <w:rPr>
+          <w:rFonts w:cs="Arial"/>
+          <w:rtl/>
+        </w:rPr>
+        <w:t xml:space="preserve"> שורת הפקודה. לראסט אין דרישות </w:t>
       </w:r>
       <w:r>
         <w:rPr>
@@ -165,7 +181,23 @@
           <w:rFonts w:cs="Arial"/>
           <w:rtl/>
         </w:rPr>
-        <w:t>במקום בשורת הפקודה, הרגישו חופשיים לעשות זאת. לסביבות</w:t>
+        <w:t>במקום ב</w:t>
+      </w:r>
+      <w:ins w:id="1" w:author="Idan" w:date="2023-04-03T22:37:00Z">
+        <w:r>
+          <w:rPr>
+            <w:rFonts w:cs="Arial" w:hint="cs"/>
+            <w:rtl/>
+          </w:rPr>
+          <w:t xml:space="preserve">ממש' </w:t>
+        </w:r>
+      </w:ins>
+      <w:r>
+        <w:rPr>
+          <w:rFonts w:cs="Arial"/>
+          <w:rtl/>
+        </w:rPr>
+        <w:t>שורת הפקודה, הרגישו חופשיים לעשות זאת. לסביבות</w:t>
       </w:r>
       <w:r>
         <w:t xml:space="preserve"> IDE </w:t>
@@ -755,7 +787,7 @@
         </w:rPr>
         <w:t xml:space="preserve">ללא יוצא מן הכלל. אם אתם משתמשים ביותר ממילה אחת בשם הקובץ, </w:t>
       </w:r>
-      <w:del w:id="0" w:author="Idan" w:date="2023-03-30T15:14:00Z">
+      <w:del w:id="2" w:author="Idan" w:date="2023-03-30T15:14:00Z">
         <w:r>
           <w:rPr>
             <w:rFonts w:cs="Arial"/>
@@ -764,7 +796,7 @@
           <w:delText xml:space="preserve">הקונבנציה </w:delText>
         </w:r>
       </w:del>
-      <w:ins w:id="1" w:author="Idan" w:date="2023-03-30T15:14:00Z">
+      <w:ins w:id="3" w:author="Idan" w:date="2023-03-30T15:14:00Z">
         <w:r>
           <w:rPr>
             <w:rFonts w:cs="Arial" w:hint="cs"/>
@@ -1173,7 +1205,7 @@
     <w:p>
       <w:pPr>
         <w:bidi/>
-        <w:pPrChange w:id="2" w:author="Idan" w:date="2023-03-30T15:15:00Z">
+        <w:pPrChange w:id="4" w:author="Idan" w:date="2023-03-30T15:15:00Z">
           <w:pPr>
             <w:bidi/>
           </w:pPr>
@@ -1186,7 +1218,7 @@
         </w:rPr>
         <w:t xml:space="preserve">ללא </w:t>
       </w:r>
-      <w:del w:id="3" w:author="Idan" w:date="2023-03-30T15:15:00Z">
+      <w:del w:id="5" w:author="Idan" w:date="2023-03-30T15:15:00Z">
         <w:r>
           <w:rPr>
             <w:rFonts w:cs="Arial"/>
@@ -1195,7 +1227,7 @@
           <w:delText xml:space="preserve">תלות </w:delText>
         </w:r>
       </w:del>
-      <w:ins w:id="4" w:author="Idan" w:date="2023-03-30T15:15:00Z">
+      <w:ins w:id="6" w:author="Idan" w:date="2023-03-30T15:15:00Z">
         <w:r>
           <w:rPr>
             <w:rFonts w:cs="Arial" w:hint="cs"/>
@@ -1204,7 +1236,7 @@
           <w:t xml:space="preserve">קשר לסוג </w:t>
         </w:r>
       </w:ins>
-      <w:del w:id="5" w:author="Idan" w:date="2023-03-30T15:15:00Z">
+      <w:del w:id="7" w:author="Idan" w:date="2023-03-30T15:15:00Z">
         <w:r>
           <w:rPr>
             <w:rFonts w:cs="Arial"/>
@@ -1389,7 +1421,7 @@
     <w:p>
       <w:pPr>
         <w:bidi/>
-        <w:pPrChange w:id="6" w:author="Idan" w:date="2023-03-30T15:30:00Z">
+        <w:pPrChange w:id="8" w:author="Idan" w:date="2023-04-03T22:39:00Z">
           <w:pPr>
             <w:bidi/>
           </w:pPr>
@@ -1424,19 +1456,62 @@
       <w:r>
         <w:t xml:space="preserve"> `main` </w:t>
       </w:r>
-      <w:r>
-        <w:rPr>
-          <w:rFonts w:cs="Arial"/>
-          <w:rtl/>
-        </w:rPr>
-        <w:t xml:space="preserve">שאין לה פרמטרים ושאינה מחזירה כלום. במידה והיו פרמטרים, הם היו מופיעים בין </w:t>
-      </w:r>
-      <w:del w:id="7" w:author="Idan" w:date="2023-03-30T15:30:00Z">
+      <w:del w:id="9" w:author="Idan" w:date="2023-04-03T22:38:00Z">
         <w:r>
           <w:rPr>
             <w:rFonts w:cs="Arial"/>
             <w:rtl/>
           </w:rPr>
+          <w:delText xml:space="preserve">שאין </w:delText>
+        </w:r>
+      </w:del>
+      <w:ins w:id="10" w:author="Idan" w:date="2023-04-03T22:38:00Z">
+        <w:r>
+          <w:rPr>
+            <w:rFonts w:cs="Arial" w:hint="cs"/>
+            <w:rtl/>
+          </w:rPr>
+          <w:t xml:space="preserve">שאינה </w:t>
+        </w:r>
+      </w:ins>
+      <w:del w:id="11" w:author="Idan" w:date="2023-04-03T22:39:00Z">
+        <w:r>
+          <w:rPr>
+            <w:rFonts w:cs="Arial"/>
+            <w:rtl/>
+          </w:rPr>
+          <w:delText xml:space="preserve">לה </w:delText>
+        </w:r>
+      </w:del>
+      <w:ins w:id="12" w:author="Idan" w:date="2023-04-03T22:39:00Z">
+        <w:r>
+          <w:rPr>
+            <w:rFonts w:cs="Arial" w:hint="cs"/>
+            <w:rtl/>
+          </w:rPr>
+          <w:t>מקבלת</w:t>
+        </w:r>
+        <w:r>
+          <w:rPr>
+            <w:rFonts w:cs="Arial"/>
+            <w:rtl/>
+          </w:rPr>
+          <w:t xml:space="preserve"> </w:t>
+        </w:r>
+      </w:ins>
+      <w:r>
+        <w:rPr>
+          <w:rFonts w:cs="Arial"/>
+          <w:rtl/>
+        </w:rPr>
+        <w:t xml:space="preserve">פרמטרים ושאינה מחזירה כלום. במידה והיו פרמטרים, הם היו מופיעים בין </w:t>
+      </w:r>
+      <w:del w:id="13" w:author="Idan" w:date="2023-03-30T15:30:00Z">
+        <w:r>
+          <w:rPr>
+            <w:rFonts w:cs="Arial"/>
+            <w:rtl/>
+          </w:rPr>
           <w:delText>ה</w:delText>
         </w:r>
       </w:del>
@@ -1447,12 +1522,12 @@
         </w:rPr>
         <w:t>סוגריים</w:t>
       </w:r>
-      <w:del w:id="8" w:author="Idan" w:date="2023-03-30T15:30:00Z">
+      <w:del w:id="14" w:author="Idan" w:date="2023-03-30T15:30:00Z">
         <w:r>
           <w:delText xml:space="preserve"> </w:delText>
         </w:r>
       </w:del>
-      <w:ins w:id="9" w:author="Idan" w:date="2023-03-30T15:30:00Z">
+      <w:ins w:id="15" w:author="Idan" w:date="2023-03-30T15:30:00Z">
         <w:r>
           <w:rPr>
             <w:rFonts w:hint="cs"/>
@@ -1473,262 +1548,7 @@
     <w:p>
       <w:pPr>
         <w:bidi/>
-      </w:pPr>
-      <w:r>
-        <w:rPr>
-          <w:rFonts w:cs="Arial"/>
-          <w:rtl/>
-        </w:rPr>
-        <w:t>גוף הפונקציה מוקף ב</w:t>
-      </w:r>
-      <w:ins w:id="10" w:author="Idan" w:date="2023-03-30T15:30:00Z">
-        <w:r>
-          <w:rPr>
-            <w:rFonts w:cs="Arial" w:hint="cs"/>
-            <w:rtl/>
-          </w:rPr>
-          <w:t xml:space="preserve">סוגריים מסולסלים </w:t>
-        </w:r>
-      </w:ins>
-      <w:r>
-        <w:rPr>
-          <w:rFonts w:cs="Arial"/>
-          <w:rtl/>
-        </w:rPr>
-        <w:t>-`{}`. ראסט דורשת סוגריים מסולסלים סביב הגוף של פונקציות. הסגנון שנחשב כנכון הוא למקם את הסוגר המסולסל הפותח באותה שורה בה מוצהרת הפונקציה, עם רווח יחיד</w:t>
-      </w:r>
-      <w:ins w:id="11" w:author="Idan" w:date="2023-03-30T15:31:00Z">
-        <w:r>
-          <w:rPr>
-            <w:rFonts w:cs="Arial" w:hint="cs"/>
-            <w:rtl/>
-          </w:rPr>
-          <w:t>י</w:t>
-        </w:r>
-      </w:ins>
-      <w:r>
-        <w:rPr>
-          <w:rFonts w:cs="Arial"/>
-          <w:rtl/>
-        </w:rPr>
-        <w:t xml:space="preserve"> באמצע</w:t>
-      </w:r>
-      <w:r>
-        <w:t>.</w:t>
-      </w:r>
-    </w:p>
-    <w:p>
-      <w:pPr>
-        <w:bidi/>
-      </w:pPr>
-    </w:p>
-    <w:p>
-      <w:pPr>
-        <w:bidi/>
-      </w:pPr>
-      <w:r>
-        <w:t xml:space="preserve">&gt; </w:t>
-      </w:r>
-      <w:r>
-        <w:rPr>
-          <w:rFonts w:cs="Arial"/>
-          <w:rtl/>
-        </w:rPr>
-        <w:t>אם אתם מעוניינים לשמור על סגנון סטנדרטי על פני פרוייקטי הראסט שלכם, אז אתם יכולים להשתמש במפרמט אוטומטי שנקרא</w:t>
-      </w:r>
-      <w:r>
-        <w:t xml:space="preserve"> `</w:t>
-      </w:r>
-      <w:proofErr w:type="spellStart"/>
-      <w:r>
-        <w:t>rustfmt</w:t>
-      </w:r>
-      <w:proofErr w:type="spellEnd"/>
-      <w:r>
-        <w:t xml:space="preserve">` </w:t>
-      </w:r>
-      <w:r>
-        <w:rPr>
-          <w:rFonts w:cs="Arial"/>
-          <w:rtl/>
-        </w:rPr>
-        <w:t>כדי לעצב את הקוד שלכם בסגנון מסויים</w:t>
-      </w:r>
-      <w:r>
-        <w:t xml:space="preserve"> (</w:t>
-      </w:r>
-      <w:r>
-        <w:rPr>
-          <w:rFonts w:cs="Arial"/>
-          <w:rtl/>
-        </w:rPr>
-        <w:t>עוד על</w:t>
-      </w:r>
-      <w:r>
-        <w:t xml:space="preserve"> `</w:t>
-      </w:r>
-      <w:proofErr w:type="spellStart"/>
-      <w:r>
-        <w:t>rustfmt</w:t>
-      </w:r>
-      <w:proofErr w:type="spellEnd"/>
-      <w:r>
-        <w:t xml:space="preserve">` </w:t>
-      </w:r>
-      <w:r>
-        <w:rPr>
-          <w:rFonts w:cs="Arial"/>
-          <w:rtl/>
-        </w:rPr>
-        <w:t>תמצאו ב-[נספח ד'</w:t>
-      </w:r>
-      <w:proofErr w:type="gramStart"/>
-      <w:r>
-        <w:rPr>
-          <w:rFonts w:cs="Arial"/>
-          <w:rtl/>
-        </w:rPr>
-        <w:t>]</w:t>
-      </w:r>
-      <w:r>
-        <w:t>[</w:t>
-      </w:r>
-      <w:proofErr w:type="spellStart"/>
-      <w:proofErr w:type="gramEnd"/>
-      <w:r>
-        <w:t>devtools</w:t>
-      </w:r>
-      <w:proofErr w:type="spellEnd"/>
-      <w:r>
-        <w:t xml:space="preserve">]&lt;!-- ignore --&gt;). </w:t>
-      </w:r>
-      <w:r>
-        <w:rPr>
-          <w:rFonts w:cs="Arial"/>
-          <w:rtl/>
-        </w:rPr>
-        <w:t>צוות הראסט הוסיף כלי זה עם ההפצה הסטנדטית של ראסט, בדיוק כמו</w:t>
-      </w:r>
-      <w:r>
-        <w:t xml:space="preserve"> `</w:t>
-      </w:r>
-      <w:proofErr w:type="spellStart"/>
-      <w:r>
-        <w:t>rustc</w:t>
-      </w:r>
-      <w:proofErr w:type="spellEnd"/>
-      <w:r>
-        <w:t xml:space="preserve">`, </w:t>
-      </w:r>
-      <w:r>
-        <w:rPr>
-          <w:rFonts w:cs="Arial"/>
-          <w:rtl/>
-        </w:rPr>
-        <w:t>כך שהוא כבר צריך להיות מותקן על המחשב שלכם</w:t>
-      </w:r>
-      <w:r>
-        <w:t>!</w:t>
-      </w:r>
-    </w:p>
-    <w:p>
-      <w:pPr>
-        <w:bidi/>
-      </w:pPr>
-    </w:p>
-    <w:p>
-      <w:pPr>
-        <w:bidi/>
-      </w:pPr>
-      <w:r>
-        <w:rPr>
-          <w:rFonts w:cs="Arial"/>
-          <w:rtl/>
-        </w:rPr>
-        <w:t>גוף הפונקציה</w:t>
-      </w:r>
-      <w:r>
-        <w:t xml:space="preserve"> `main` </w:t>
-      </w:r>
-      <w:r>
-        <w:rPr>
-          <w:rFonts w:cs="Arial"/>
-          <w:rtl/>
-        </w:rPr>
-        <w:t>מכילה את הקוד הבא</w:t>
-      </w:r>
-      <w:r>
-        <w:t>:</w:t>
-      </w:r>
-    </w:p>
-    <w:p>
-      <w:pPr>
-        <w:bidi/>
-      </w:pPr>
-    </w:p>
-    <w:p>
-      <w:pPr>
-        <w:bidi/>
-      </w:pPr>
-      <w:r>
-        <w:t>```rust</w:t>
-      </w:r>
-    </w:p>
-    <w:p>
-      <w:pPr>
-        <w:bidi/>
-      </w:pPr>
-      <w:r>
-        <w:t xml:space="preserve">    </w:t>
-      </w:r>
-      <w:proofErr w:type="spellStart"/>
-      <w:proofErr w:type="gramStart"/>
-      <w:r>
-        <w:t>println</w:t>
-      </w:r>
-      <w:proofErr w:type="spellEnd"/>
-      <w:proofErr w:type="gramEnd"/>
-      <w:r>
-        <w:t>!("Hello, world!");</w:t>
-      </w:r>
-    </w:p>
-    <w:p>
-      <w:pPr>
-        <w:bidi/>
-      </w:pPr>
-      <w:r>
-        <w:t>```</w:t>
-      </w:r>
-    </w:p>
-    <w:p>
-      <w:pPr>
-        <w:bidi/>
-      </w:pPr>
-    </w:p>
-    <w:p>
-      <w:pPr>
-        <w:bidi/>
-      </w:pPr>
-      <w:r>
-        <w:rPr>
-          <w:rFonts w:cs="Arial"/>
-          <w:rtl/>
-        </w:rPr>
-        <w:t>שורה זו עושה את כל העבודה בתכנית זעירה זו: היא מדפיסה טקסט על המסך. יש כאן ארבעה פרטים חשובים לציון</w:t>
-      </w:r>
-      <w:r>
-        <w:t>.</w:t>
-      </w:r>
-    </w:p>
-    <w:p>
-      <w:pPr>
-        <w:bidi/>
-      </w:pPr>
-    </w:p>
-    <w:p>
-      <w:pPr>
-        <w:bidi/>
-        <w:pPrChange w:id="12" w:author="Idan" w:date="2023-03-30T15:31:00Z">
+        <w:pPrChange w:id="16" w:author="Idan" w:date="2023-04-03T22:40:00Z">
           <w:pPr>
             <w:bidi/>
           </w:pPr>
@@ -1739,55 +1559,279 @@
           <w:rFonts w:cs="Arial"/>
           <w:rtl/>
         </w:rPr>
-        <w:t xml:space="preserve">ראשית, הסגנון בראסט הוא </w:t>
-      </w:r>
-      <w:del w:id="13" w:author="Idan" w:date="2023-03-30T15:31:00Z">
+        <w:t>גוף הפונקציה מוקף ב</w:t>
+      </w:r>
+      <w:ins w:id="17" w:author="Idan" w:date="2023-03-30T15:30:00Z">
+        <w:r>
+          <w:rPr>
+            <w:rFonts w:cs="Arial" w:hint="cs"/>
+            <w:rtl/>
+          </w:rPr>
+          <w:t xml:space="preserve">סוגריים מסולסלים </w:t>
+        </w:r>
+      </w:ins>
+      <w:r>
+        <w:rPr>
+          <w:rFonts w:cs="Arial"/>
+          <w:rtl/>
+        </w:rPr>
+        <w:t>-`{}`. ראסט דורשת סוגריים מסולסלים סביב הגוף של פונקציות. הסגנון שנחשב כנכון הוא למקם את הסוגר המסולסל הפותח באותה שורה בה מוצהרת הפונקציה, עם רווח יחיד</w:t>
+      </w:r>
+      <w:ins w:id="18" w:author="Idan" w:date="2023-03-30T15:31:00Z">
+        <w:r>
+          <w:rPr>
+            <w:rFonts w:cs="Arial" w:hint="cs"/>
+            <w:rtl/>
+          </w:rPr>
+          <w:t>י</w:t>
+        </w:r>
+      </w:ins>
+      <w:r>
+        <w:rPr>
+          <w:rFonts w:cs="Arial"/>
+          <w:rtl/>
+        </w:rPr>
+        <w:t xml:space="preserve"> </w:t>
+      </w:r>
+      <w:del w:id="19" w:author="Idan" w:date="2023-04-03T22:40:00Z">
         <w:r>
           <w:rPr>
             <w:rFonts w:cs="Arial"/>
             <w:rtl/>
           </w:rPr>
-          <w:delText>לאנדנט</w:delText>
-        </w:r>
-        <w:r>
-          <w:delText xml:space="preserve"> </w:delText>
+          <w:delText>באמצע</w:delText>
         </w:r>
       </w:del>
-      <w:ins w:id="14" w:author="Idan" w:date="2023-03-30T15:31:00Z">
+      <w:ins w:id="20" w:author="Idan" w:date="2023-04-03T22:40:00Z">
         <w:r>
           <w:rPr>
             <w:rFonts w:cs="Arial" w:hint="cs"/>
             <w:rtl/>
           </w:rPr>
-          <w:t xml:space="preserve">להזיח </w:t>
-        </w:r>
-        <w:r>
-          <w:t xml:space="preserve"> </w:t>
+          <w:t>ביניהם</w:t>
         </w:r>
       </w:ins>
       <w:r>
-        <w:t xml:space="preserve">(indent) </w:t>
-      </w:r>
-      <w:r>
-        <w:rPr>
-          <w:rFonts w:cs="Arial"/>
-          <w:rtl/>
-        </w:rPr>
-        <w:t>עם ארבעה רווחים, לא עם טאב</w:t>
-      </w:r>
-      <w:r>
         <w:t>.</w:t>
       </w:r>
     </w:p>
     <w:p>
       <w:pPr>
         <w:bidi/>
-      </w:pPr>
-    </w:p>
-    <w:p>
-      <w:pPr>
-        <w:bidi/>
-        <w:pPrChange w:id="15" w:author="Idan" w:date="2023-03-30T15:32:00Z">
+        <w:rPr>
+          <w:rPrChange w:id="21" w:author="Idan" w:date="2023-04-03T22:40:00Z">
+            <w:rPr/>
+          </w:rPrChange>
+        </w:rPr>
+      </w:pPr>
+    </w:p>
+    <w:p>
+      <w:pPr>
+        <w:bidi/>
+      </w:pPr>
+      <w:r>
+        <w:t xml:space="preserve">&gt; </w:t>
+      </w:r>
+      <w:r>
+        <w:rPr>
+          <w:rFonts w:cs="Arial"/>
+          <w:rtl/>
+        </w:rPr>
+        <w:t>אם אתם מעוניינים לשמור על סגנון סטנדרטי על פני פרוייקטי הראסט שלכם, אז אתם יכולים להשתמש במפרמט אוטומטי שנקרא</w:t>
+      </w:r>
+      <w:r>
+        <w:t xml:space="preserve"> `</w:t>
+      </w:r>
+      <w:proofErr w:type="spellStart"/>
+      <w:r>
+        <w:t>rustfmt</w:t>
+      </w:r>
+      <w:proofErr w:type="spellEnd"/>
+      <w:r>
+        <w:t xml:space="preserve">` </w:t>
+      </w:r>
+      <w:r>
+        <w:rPr>
+          <w:rFonts w:cs="Arial"/>
+          <w:rtl/>
+        </w:rPr>
+        <w:t>כדי לעצב את הקוד שלכם בסגנון מסויים</w:t>
+      </w:r>
+      <w:r>
+        <w:t xml:space="preserve"> (</w:t>
+      </w:r>
+      <w:r>
+        <w:rPr>
+          <w:rFonts w:cs="Arial"/>
+          <w:rtl/>
+        </w:rPr>
+        <w:t>עוד על</w:t>
+      </w:r>
+      <w:r>
+        <w:t xml:space="preserve"> `</w:t>
+      </w:r>
+      <w:proofErr w:type="spellStart"/>
+      <w:r>
+        <w:t>rustfmt</w:t>
+      </w:r>
+      <w:proofErr w:type="spellEnd"/>
+      <w:r>
+        <w:t xml:space="preserve">` </w:t>
+      </w:r>
+      <w:r>
+        <w:rPr>
+          <w:rFonts w:cs="Arial"/>
+          <w:rtl/>
+        </w:rPr>
+        <w:t>תמצאו ב-[נספח ד'</w:t>
+      </w:r>
+      <w:proofErr w:type="gramStart"/>
+      <w:r>
+        <w:rPr>
+          <w:rFonts w:cs="Arial"/>
+          <w:rtl/>
+        </w:rPr>
+        <w:t>]</w:t>
+      </w:r>
+      <w:r>
+        <w:t>[</w:t>
+      </w:r>
+      <w:proofErr w:type="spellStart"/>
+      <w:proofErr w:type="gramEnd"/>
+      <w:r>
+        <w:t>devtools</w:t>
+      </w:r>
+      <w:proofErr w:type="spellEnd"/>
+      <w:r>
+        <w:t xml:space="preserve">]&lt;!-- ignore --&gt;). </w:t>
+      </w:r>
+      <w:r>
+        <w:rPr>
+          <w:rFonts w:cs="Arial"/>
+          <w:rtl/>
+        </w:rPr>
+        <w:t>צוות הראסט הוסיף כלי זה עם ההפצה הסטנדטית של ראסט, בדיוק כמו</w:t>
+      </w:r>
+      <w:r>
+        <w:t xml:space="preserve"> `</w:t>
+      </w:r>
+      <w:proofErr w:type="spellStart"/>
+      <w:r>
+        <w:t>rustc</w:t>
+      </w:r>
+      <w:proofErr w:type="spellEnd"/>
+      <w:r>
+        <w:t xml:space="preserve">`, </w:t>
+      </w:r>
+      <w:r>
+        <w:rPr>
+          <w:rFonts w:cs="Arial"/>
+          <w:rtl/>
+        </w:rPr>
+        <w:t>כך שהוא כבר צריך להיות מותקן על המחשב שלכם</w:t>
+      </w:r>
+      <w:r>
+        <w:t>!</w:t>
+      </w:r>
+    </w:p>
+    <w:p>
+      <w:pPr>
+        <w:bidi/>
+      </w:pPr>
+    </w:p>
+    <w:p>
+      <w:pPr>
+        <w:bidi/>
+      </w:pPr>
+      <w:r>
+        <w:rPr>
+          <w:rFonts w:cs="Arial"/>
+          <w:rtl/>
+        </w:rPr>
+        <w:t>גוף הפונקציה</w:t>
+      </w:r>
+      <w:r>
+        <w:t xml:space="preserve"> `main` </w:t>
+      </w:r>
+      <w:r>
+        <w:rPr>
+          <w:rFonts w:cs="Arial"/>
+          <w:rtl/>
+        </w:rPr>
+        <w:t>מכילה את הקוד הבא</w:t>
+      </w:r>
+      <w:r>
+        <w:t>:</w:t>
+      </w:r>
+    </w:p>
+    <w:p>
+      <w:pPr>
+        <w:bidi/>
+      </w:pPr>
+    </w:p>
+    <w:p>
+      <w:pPr>
+        <w:bidi/>
+      </w:pPr>
+      <w:r>
+        <w:t>```rust</w:t>
+      </w:r>
+    </w:p>
+    <w:p>
+      <w:pPr>
+        <w:bidi/>
+      </w:pPr>
+      <w:r>
+        <w:t xml:space="preserve">    </w:t>
+      </w:r>
+      <w:proofErr w:type="spellStart"/>
+      <w:proofErr w:type="gramStart"/>
+      <w:r>
+        <w:t>println</w:t>
+      </w:r>
+      <w:proofErr w:type="spellEnd"/>
+      <w:proofErr w:type="gramEnd"/>
+      <w:r>
+        <w:t>!("Hello, world!");</w:t>
+      </w:r>
+    </w:p>
+    <w:p>
+      <w:pPr>
+        <w:bidi/>
+      </w:pPr>
+      <w:r>
+        <w:t>```</w:t>
+      </w:r>
+    </w:p>
+    <w:p>
+      <w:pPr>
+        <w:bidi/>
+      </w:pPr>
+    </w:p>
+    <w:p>
+      <w:pPr>
+        <w:bidi/>
+      </w:pPr>
+      <w:r>
+        <w:rPr>
+          <w:rFonts w:cs="Arial"/>
+          <w:rtl/>
+        </w:rPr>
+        <w:t>שורה זו עושה את כל העבודה בתכנית זעירה זו: היא מדפיסה טקסט על המסך. יש כאן ארבעה פרטים חשובים לציון</w:t>
+      </w:r>
+      <w:r>
+        <w:t>.</w:t>
+      </w:r>
+    </w:p>
+    <w:p>
+      <w:pPr>
+        <w:bidi/>
+      </w:pPr>
+    </w:p>
+    <w:p>
+      <w:pPr>
+        <w:bidi/>
+        <w:pPrChange w:id="22" w:author="Idan" w:date="2023-04-03T22:40:00Z">
           <w:pPr>
             <w:bidi/>
           </w:pPr>
@@ -1798,225 +1842,41 @@
           <w:rFonts w:cs="Arial"/>
           <w:rtl/>
         </w:rPr>
-        <w:t>שנית</w:t>
-      </w:r>
-      <w:r>
-        <w:t>, `</w:t>
-      </w:r>
-      <w:proofErr w:type="spellStart"/>
-      <w:r>
-        <w:t>println</w:t>
-      </w:r>
-      <w:proofErr w:type="spellEnd"/>
-      <w:r>
-        <w:t xml:space="preserve">!` </w:t>
-      </w:r>
-      <w:r>
-        <w:rPr>
-          <w:rFonts w:cs="Arial"/>
-          <w:rtl/>
-        </w:rPr>
-        <w:t xml:space="preserve">קורא למאקרו של ראסט. </w:t>
-      </w:r>
-      <w:ins w:id="16" w:author="Idan" w:date="2023-03-30T15:31:00Z">
+        <w:t xml:space="preserve">ראשית, הסגנון בראסט הוא </w:t>
+      </w:r>
+      <w:del w:id="23" w:author="Idan" w:date="2023-03-30T15:31:00Z">
+        <w:r>
+          <w:rPr>
+            <w:rFonts w:cs="Arial"/>
+            <w:rtl/>
+          </w:rPr>
+          <w:delText>לאנדנט</w:delText>
+        </w:r>
+        <w:r>
+          <w:delText xml:space="preserve"> </w:delText>
+        </w:r>
+      </w:del>
+      <w:ins w:id="24" w:author="Idan" w:date="2023-03-30T15:31:00Z">
         <w:r>
           <w:rPr>
             <w:rFonts w:cs="Arial" w:hint="cs"/>
             <w:rtl/>
           </w:rPr>
-          <w:t xml:space="preserve">שימו לב </w:t>
-        </w:r>
-        <w:r>
-          <w:rPr>
-            <w:rFonts w:cs="Arial"/>
-            <w:rtl/>
-          </w:rPr>
-          <w:t>–</w:t>
-        </w:r>
-        <w:r>
-          <w:rPr>
-            <w:rFonts w:cs="Arial" w:hint="cs"/>
-            <w:rtl/>
-          </w:rPr>
-          <w:t xml:space="preserve"> זהו מאקרו, ולא פונקציה. </w:t>
+          <w:t>להזיח</w:t>
+        </w:r>
+        <w:r>
+          <w:t xml:space="preserve"> </w:t>
         </w:r>
       </w:ins>
       <w:r>
-        <w:rPr>
-          <w:rFonts w:cs="Arial"/>
-          <w:rtl/>
-        </w:rPr>
-        <w:t>אם זו הייתה קריאה לפונקציה, הקוד היה נכתב</w:t>
-      </w:r>
-      <w:r>
-        <w:t xml:space="preserve"> `</w:t>
-      </w:r>
-      <w:proofErr w:type="spellStart"/>
-      <w:r>
-        <w:t>println</w:t>
-      </w:r>
-      <w:proofErr w:type="spellEnd"/>
-      <w:r>
-        <w:t xml:space="preserve">` </w:t>
-      </w:r>
-      <w:r>
-        <w:rPr>
-          <w:rFonts w:cs="Arial"/>
-          <w:rtl/>
-        </w:rPr>
-        <w:t xml:space="preserve">(ללא הסימן `!`). אנו נדון במאקרואים בראסט בפירוט בפרק 19. </w:t>
-      </w:r>
-      <w:del w:id="17" w:author="Idan" w:date="2023-03-30T15:31:00Z">
-        <w:r>
-          <w:rPr>
-            <w:rFonts w:cs="Arial"/>
-            <w:rtl/>
-          </w:rPr>
-          <w:delText>ל</w:delText>
-        </w:r>
-      </w:del>
-      <w:r>
-        <w:rPr>
-          <w:rFonts w:cs="Arial"/>
-          <w:rtl/>
-        </w:rPr>
-        <w:t>ב</w:t>
-      </w:r>
-      <w:ins w:id="18" w:author="Idan" w:date="2023-03-30T15:31:00Z">
-        <w:r>
-          <w:rPr>
-            <w:rFonts w:cs="Arial" w:hint="cs"/>
-            <w:rtl/>
-          </w:rPr>
-          <w:t>י</w:t>
-        </w:r>
-      </w:ins>
-      <w:r>
-        <w:rPr>
-          <w:rFonts w:cs="Arial"/>
-          <w:rtl/>
-        </w:rPr>
-        <w:t xml:space="preserve">נתיים, כל </w:t>
-      </w:r>
-      <w:del w:id="19" w:author="Idan" w:date="2023-03-30T15:31:00Z">
-        <w:r>
-          <w:rPr>
-            <w:rFonts w:cs="Arial"/>
-            <w:rtl/>
-          </w:rPr>
-          <w:delText xml:space="preserve">שאתם </w:delText>
-        </w:r>
-      </w:del>
-      <w:ins w:id="20" w:author="Idan" w:date="2023-03-30T15:31:00Z">
-        <w:r>
-          <w:rPr>
-            <w:rFonts w:cs="Arial" w:hint="cs"/>
-            <w:rtl/>
-          </w:rPr>
-          <w:t xml:space="preserve"> שעליכם </w:t>
-        </w:r>
-      </w:ins>
-      <w:del w:id="21" w:author="Idan" w:date="2023-03-30T15:31:00Z">
-        <w:r>
-          <w:rPr>
-            <w:rFonts w:cs="Arial"/>
-            <w:rtl/>
-          </w:rPr>
-          <w:delText xml:space="preserve">צריכים </w:delText>
-        </w:r>
-      </w:del>
-      <w:r>
-        <w:rPr>
-          <w:rFonts w:cs="Arial"/>
-          <w:rtl/>
-        </w:rPr>
-        <w:t xml:space="preserve">לדעת הוא ששימוש ב-`!` משמעו שאתם קוראים למאקרו ולא לפונקציה רגילה, ושמקרואים לא תמיד </w:t>
-      </w:r>
-      <w:del w:id="22" w:author="Idan" w:date="2023-03-30T15:32:00Z">
-        <w:r>
-          <w:rPr>
-            <w:rFonts w:cs="Arial"/>
-            <w:rtl/>
-          </w:rPr>
-          <w:delText xml:space="preserve">מתנהגים </w:delText>
-        </w:r>
-      </w:del>
-      <w:ins w:id="23" w:author="Idan" w:date="2023-03-30T15:32:00Z">
-        <w:r>
-          <w:rPr>
-            <w:rFonts w:cs="Arial" w:hint="cs"/>
-            <w:rtl/>
-          </w:rPr>
-          <w:t xml:space="preserve">מצייתים לאותם </w:t>
-        </w:r>
-      </w:ins>
-      <w:del w:id="24" w:author="Idan" w:date="2023-03-30T15:32:00Z">
-        <w:r>
-          <w:rPr>
-            <w:rFonts w:cs="Arial"/>
-            <w:rtl/>
-          </w:rPr>
-          <w:delText xml:space="preserve">לפי </w:delText>
-        </w:r>
-      </w:del>
-      <w:del w:id="25" w:author="Idan" w:date="2023-03-30T15:31:00Z">
-        <w:r>
-          <w:rPr>
-            <w:rFonts w:cs="Arial"/>
-            <w:rtl/>
-          </w:rPr>
-          <w:delText xml:space="preserve">אותם </w:delText>
-        </w:r>
-      </w:del>
-      <w:r>
-        <w:rPr>
-          <w:rFonts w:cs="Arial"/>
-          <w:rtl/>
-        </w:rPr>
-        <w:t xml:space="preserve">הכללים </w:t>
-      </w:r>
-      <w:ins w:id="26" w:author="Idan" w:date="2023-03-30T15:32:00Z">
-        <w:r>
-          <w:rPr>
-            <w:rFonts w:cs="Arial" w:hint="cs"/>
-            <w:rtl/>
-          </w:rPr>
-          <w:t xml:space="preserve">לפיהם </w:t>
-        </w:r>
-      </w:ins>
-      <w:del w:id="27" w:author="Idan" w:date="2023-03-30T15:32:00Z">
-        <w:r>
-          <w:rPr>
-            <w:rFonts w:cs="Arial"/>
-            <w:rtl/>
-          </w:rPr>
-          <w:delText xml:space="preserve">התקפים </w:delText>
-        </w:r>
-      </w:del>
-      <w:ins w:id="28" w:author="Idan" w:date="2023-03-30T15:32:00Z">
-        <w:r>
-          <w:rPr>
-            <w:rFonts w:cs="Arial" w:hint="cs"/>
-            <w:rtl/>
-          </w:rPr>
-          <w:t xml:space="preserve">מתנהגות </w:t>
-        </w:r>
-      </w:ins>
-      <w:del w:id="29" w:author="Idan" w:date="2023-03-30T15:32:00Z">
-        <w:r>
-          <w:rPr>
-            <w:rFonts w:cs="Arial"/>
-            <w:rtl/>
-          </w:rPr>
-          <w:delText>ל</w:delText>
-        </w:r>
-      </w:del>
-      <w:r>
-        <w:rPr>
-          <w:rFonts w:cs="Arial"/>
-          <w:rtl/>
-        </w:rPr>
-        <w:t>פונקציות</w:t>
+        <w:t xml:space="preserve">(indent) </w:t>
+      </w:r>
+      <w:r>
+        <w:rPr>
+          <w:rFonts w:cs="Arial"/>
+          <w:rtl/>
+        </w:rPr>
+        <w:t>עם ארבעה רווחים, לא עם טאב</w:t>
       </w:r>
       <w:r>
         <w:t>.</w:t>
@@ -2025,12 +1885,17 @@
     <w:p>
       <w:pPr>
         <w:bidi/>
-      </w:pPr>
-    </w:p>
-    <w:p>
-      <w:pPr>
-        <w:bidi/>
-        <w:pPrChange w:id="30" w:author="Idan" w:date="2023-03-30T15:32:00Z">
+        <w:rPr>
+          <w:rPrChange w:id="25" w:author="Idan" w:date="2023-04-03T22:40:00Z">
+            <w:rPr/>
+          </w:rPrChange>
+        </w:rPr>
+      </w:pPr>
+    </w:p>
+    <w:p>
+      <w:pPr>
+        <w:bidi/>
+        <w:pPrChange w:id="26" w:author="Idan" w:date="2023-04-03T22:41:00Z">
           <w:pPr>
             <w:bidi/>
           </w:pPr>
@@ -2041,25 +1906,81 @@
           <w:rFonts w:cs="Arial"/>
           <w:rtl/>
         </w:rPr>
-        <w:t>שלישית, התבוננו במחרוזת</w:t>
-      </w:r>
-      <w:r>
-        <w:t xml:space="preserve"> `"Hello, world!"`. </w:t>
-      </w:r>
-      <w:r>
-        <w:rPr>
-          <w:rFonts w:cs="Arial"/>
-          <w:rtl/>
-        </w:rPr>
-        <w:t>מחרוזת זו מועברת כארג</w:t>
-      </w:r>
-      <w:del w:id="31" w:author="Idan" w:date="2023-03-30T15:32:00Z">
+        <w:t>שנית</w:t>
+      </w:r>
+      <w:r>
+        <w:t>, `</w:t>
+      </w:r>
+      <w:proofErr w:type="spellStart"/>
+      <w:r>
+        <w:t>println</w:t>
+      </w:r>
+      <w:proofErr w:type="spellEnd"/>
+      <w:r>
+        <w:t xml:space="preserve">!` </w:t>
+      </w:r>
+      <w:r>
+        <w:rPr>
+          <w:rFonts w:cs="Arial"/>
+          <w:rtl/>
+        </w:rPr>
+        <w:t xml:space="preserve">קורא למאקרו של ראסט. </w:t>
+      </w:r>
+      <w:ins w:id="27" w:author="Idan" w:date="2023-03-30T15:31:00Z">
+        <w:r>
+          <w:rPr>
+            <w:rFonts w:cs="Arial" w:hint="cs"/>
+            <w:rtl/>
+          </w:rPr>
+          <w:t xml:space="preserve">שימו לב </w:t>
+        </w:r>
         <w:r>
           <w:rPr>
             <w:rFonts w:cs="Arial"/>
             <w:rtl/>
           </w:rPr>
-          <w:delText>י</w:delText>
+          <w:t>–</w:t>
+        </w:r>
+        <w:r>
+          <w:rPr>
+            <w:rFonts w:cs="Arial" w:hint="cs"/>
+            <w:rtl/>
+          </w:rPr>
+          <w:t xml:space="preserve"> זהו מאקרו, ולא פונקציה. </w:t>
+        </w:r>
+      </w:ins>
+      <w:r>
+        <w:rPr>
+          <w:rFonts w:cs="Arial"/>
+          <w:rtl/>
+        </w:rPr>
+        <w:t>אם זו הייתה קריאה לפונקציה, הקוד היה נכתב</w:t>
+      </w:r>
+      <w:r>
+        <w:t xml:space="preserve"> `</w:t>
+      </w:r>
+      <w:proofErr w:type="spellStart"/>
+      <w:r>
+        <w:t>println</w:t>
+      </w:r>
+      <w:proofErr w:type="spellEnd"/>
+      <w:r>
+        <w:t xml:space="preserve">` </w:t>
+      </w:r>
+      <w:r>
+        <w:rPr>
+          <w:rFonts w:cs="Arial"/>
+          <w:rtl/>
+        </w:rPr>
+        <w:t xml:space="preserve">(ללא הסימן `!`). אנו נדון במאקרואים בראסט בפירוט בפרק 19. </w:t>
+      </w:r>
+      <w:del w:id="28" w:author="Idan" w:date="2023-03-30T15:31:00Z">
+        <w:r>
+          <w:rPr>
+            <w:rFonts w:cs="Arial"/>
+            <w:rtl/>
+          </w:rPr>
+          <w:delText>ל</w:delText>
         </w:r>
       </w:del>
       <w:r>
@@ -2067,25 +1988,143 @@
           <w:rFonts w:cs="Arial"/>
           <w:rtl/>
         </w:rPr>
-        <w:t>ומנט ל</w:t>
-      </w:r>
-      <w:r>
-        <w:t>-`</w:t>
-      </w:r>
-      <w:proofErr w:type="spellStart"/>
-      <w:r>
-        <w:t>println</w:t>
-      </w:r>
-      <w:proofErr w:type="spellEnd"/>
-      <w:r>
-        <w:t xml:space="preserve">!`, </w:t>
-      </w:r>
-      <w:r>
-        <w:rPr>
-          <w:rFonts w:cs="Arial"/>
-          <w:rtl/>
-        </w:rPr>
-        <w:t>והמחרוזת מודפסת על המסך</w:t>
+        <w:t>ב</w:t>
+      </w:r>
+      <w:ins w:id="29" w:author="Idan" w:date="2023-03-30T15:31:00Z">
+        <w:r>
+          <w:rPr>
+            <w:rFonts w:cs="Arial" w:hint="cs"/>
+            <w:rtl/>
+          </w:rPr>
+          <w:t>י</w:t>
+        </w:r>
+      </w:ins>
+      <w:r>
+        <w:rPr>
+          <w:rFonts w:cs="Arial"/>
+          <w:rtl/>
+        </w:rPr>
+        <w:t xml:space="preserve">נתיים, כל </w:t>
+      </w:r>
+      <w:del w:id="30" w:author="Idan" w:date="2023-03-30T15:31:00Z">
+        <w:r>
+          <w:rPr>
+            <w:rFonts w:cs="Arial"/>
+            <w:rtl/>
+          </w:rPr>
+          <w:delText xml:space="preserve">שאתם </w:delText>
+        </w:r>
+      </w:del>
+      <w:ins w:id="31" w:author="Idan" w:date="2023-03-30T15:31:00Z">
+        <w:r>
+          <w:rPr>
+            <w:rFonts w:cs="Arial" w:hint="cs"/>
+            <w:rtl/>
+          </w:rPr>
+          <w:t xml:space="preserve"> שעליכם </w:t>
+        </w:r>
+      </w:ins>
+      <w:del w:id="32" w:author="Idan" w:date="2023-03-30T15:31:00Z">
+        <w:r>
+          <w:rPr>
+            <w:rFonts w:cs="Arial"/>
+            <w:rtl/>
+          </w:rPr>
+          <w:delText xml:space="preserve">צריכים </w:delText>
+        </w:r>
+      </w:del>
+      <w:r>
+        <w:rPr>
+          <w:rFonts w:cs="Arial"/>
+          <w:rtl/>
+        </w:rPr>
+        <w:t xml:space="preserve">לדעת הוא ששימוש ב-`!` משמעו שאתם קוראים למאקרו ולא לפונקציה רגילה, ושמקרואים לא תמיד </w:t>
+      </w:r>
+      <w:del w:id="33" w:author="Idan" w:date="2023-03-30T15:32:00Z">
+        <w:r>
+          <w:rPr>
+            <w:rFonts w:cs="Arial"/>
+            <w:rtl/>
+          </w:rPr>
+          <w:delText xml:space="preserve">מתנהגים </w:delText>
+        </w:r>
+      </w:del>
+      <w:ins w:id="34" w:author="Idan" w:date="2023-04-03T22:40:00Z">
+        <w:r>
+          <w:rPr>
+            <w:rFonts w:cs="Arial" w:hint="cs"/>
+            <w:rtl/>
+          </w:rPr>
+          <w:t>כפופים</w:t>
+        </w:r>
+      </w:ins>
+      <w:ins w:id="35" w:author="Idan" w:date="2023-03-30T15:32:00Z">
+        <w:r>
+          <w:rPr>
+            <w:rFonts w:cs="Arial" w:hint="cs"/>
+            <w:rtl/>
+          </w:rPr>
+          <w:t xml:space="preserve"> לאותם </w:t>
+        </w:r>
+      </w:ins>
+      <w:del w:id="36" w:author="Idan" w:date="2023-03-30T15:32:00Z">
+        <w:r>
+          <w:rPr>
+            <w:rFonts w:cs="Arial"/>
+            <w:rtl/>
+          </w:rPr>
+          <w:delText xml:space="preserve">לפי </w:delText>
+        </w:r>
+      </w:del>
+      <w:del w:id="37" w:author="Idan" w:date="2023-03-30T15:31:00Z">
+        <w:r>
+          <w:rPr>
+            <w:rFonts w:cs="Arial"/>
+            <w:rtl/>
+          </w:rPr>
+          <w:delText xml:space="preserve">אותם </w:delText>
+        </w:r>
+      </w:del>
+      <w:r>
+        <w:rPr>
+          <w:rFonts w:cs="Arial"/>
+          <w:rtl/>
+        </w:rPr>
+        <w:t xml:space="preserve">הכללים </w:t>
+      </w:r>
+      <w:ins w:id="38" w:author="Idan" w:date="2023-04-03T22:40:00Z">
+        <w:r>
+          <w:rPr>
+            <w:rFonts w:cs="Arial" w:hint="cs"/>
+            <w:rtl/>
+          </w:rPr>
+          <w:t xml:space="preserve">להם </w:t>
+        </w:r>
+      </w:ins>
+      <w:ins w:id="39" w:author="Idan" w:date="2023-04-03T22:41:00Z">
+        <w:r>
+          <w:rPr>
+            <w:rFonts w:cs="Arial" w:hint="cs"/>
+            <w:rtl/>
+          </w:rPr>
+          <w:t xml:space="preserve">כפופות </w:t>
+        </w:r>
+      </w:ins>
+      <w:del w:id="40" w:author="Idan" w:date="2023-03-30T15:32:00Z">
+        <w:r>
+          <w:rPr>
+            <w:rFonts w:cs="Arial"/>
+            <w:rtl/>
+          </w:rPr>
+          <w:delText>התקפים ל</w:delText>
+        </w:r>
+      </w:del>
+      <w:r>
+        <w:rPr>
+          <w:rFonts w:cs="Arial"/>
+          <w:rtl/>
+        </w:rPr>
+        <w:t>פונקציות</w:t>
       </w:r>
       <w:r>
         <w:t>.</w:t>
@@ -2094,808 +2133,17 @@
     <w:p>
       <w:pPr>
         <w:bidi/>
-      </w:pPr>
-    </w:p>
-    <w:p>
-      <w:pPr>
-        <w:bidi/>
-      </w:pPr>
-      <w:r>
-        <w:rPr>
-          <w:rFonts w:cs="Arial"/>
-          <w:rtl/>
-        </w:rPr>
-        <w:t>הנקודה הרביעית היא הנקודה-פסיק (`;`) בסוף השורה, אשר מציינת שביטוי זה הסתיים והבא אחריו מוכן להתחיל. רוב שורות הקוד בראסט מסתיימות בנקודה-פסיק</w:t>
-      </w:r>
-      <w:r>
-        <w:t>.</w:t>
-      </w:r>
-    </w:p>
-    <w:p>
-      <w:pPr>
-        <w:bidi/>
-      </w:pPr>
-    </w:p>
-    <w:p>
-      <w:pPr>
-        <w:bidi/>
-      </w:pPr>
-      <w:r>
-        <w:t xml:space="preserve">### </w:t>
-      </w:r>
-      <w:r>
-        <w:rPr>
-          <w:rFonts w:cs="Arial"/>
-          <w:rtl/>
-        </w:rPr>
-        <w:t>קמפול והרצה הם צעדים נפרדים</w:t>
-      </w:r>
-    </w:p>
-    <w:p>
-      <w:pPr>
-        <w:bidi/>
-      </w:pPr>
-    </w:p>
-    <w:p>
-      <w:pPr>
-        <w:bidi/>
-      </w:pPr>
-      <w:r>
-        <w:rPr>
-          <w:rFonts w:cs="Arial"/>
-          <w:rtl/>
-        </w:rPr>
-        <w:t>זה עתה הרצתם תוכנית חדשה, אז הבה נבחן כל צעד בתהליך</w:t>
-      </w:r>
-      <w:r>
-        <w:t>.</w:t>
-      </w:r>
-    </w:p>
-    <w:p>
-      <w:pPr>
-        <w:bidi/>
-      </w:pPr>
-    </w:p>
-    <w:p>
-      <w:pPr>
-        <w:bidi/>
-      </w:pPr>
-      <w:r>
-        <w:rPr>
-          <w:rFonts w:cs="Arial"/>
-          <w:rtl/>
-        </w:rPr>
-        <w:t>לפני הרצת תכנית ראסט, יש לקמפל אותה באמצעות קומפיילר ראסט באמצעות הפקודה</w:t>
-      </w:r>
-      <w:r>
-        <w:t xml:space="preserve"> `</w:t>
-      </w:r>
-      <w:proofErr w:type="spellStart"/>
-      <w:r>
-        <w:t>rustc</w:t>
-      </w:r>
-      <w:proofErr w:type="spellEnd"/>
-      <w:r>
-        <w:t xml:space="preserve">` </w:t>
-      </w:r>
-      <w:r>
-        <w:rPr>
-          <w:rFonts w:cs="Arial"/>
-          <w:rtl/>
-        </w:rPr>
-        <w:t>והעברת שם קובץ המקור, כך</w:t>
-      </w:r>
-      <w:r>
-        <w:t>:</w:t>
-      </w:r>
-    </w:p>
-    <w:p>
-      <w:pPr>
-        <w:bidi/>
-      </w:pPr>
-    </w:p>
-    <w:p>
-      <w:pPr>
-        <w:bidi/>
-      </w:pPr>
-      <w:r>
-        <w:t>```console</w:t>
-      </w:r>
-    </w:p>
-    <w:p>
-      <w:pPr>
-        <w:bidi/>
-      </w:pPr>
-      <w:r>
-        <w:t xml:space="preserve">$ </w:t>
-      </w:r>
-      <w:proofErr w:type="spellStart"/>
-      <w:proofErr w:type="gramStart"/>
-      <w:r>
-        <w:t>rustc</w:t>
-      </w:r>
-      <w:proofErr w:type="spellEnd"/>
-      <w:proofErr w:type="gramEnd"/>
-      <w:r>
-        <w:t xml:space="preserve"> main.rs</w:t>
-      </w:r>
-    </w:p>
-    <w:p>
-      <w:pPr>
-        <w:bidi/>
-      </w:pPr>
-      <w:r>
-        <w:t>```</w:t>
-      </w:r>
-    </w:p>
-    <w:p>
-      <w:pPr>
-        <w:bidi/>
-      </w:pPr>
-    </w:p>
-    <w:p>
-      <w:pPr>
-        <w:bidi/>
-      </w:pPr>
-      <w:r>
-        <w:rPr>
-          <w:rFonts w:cs="Arial"/>
-          <w:rtl/>
-        </w:rPr>
-        <w:t>אם יש לכם רקע ב</w:t>
-      </w:r>
-      <w:r>
-        <w:t xml:space="preserve">-C </w:t>
-      </w:r>
-      <w:r>
-        <w:rPr>
-          <w:rFonts w:cs="Arial"/>
-          <w:rtl/>
-        </w:rPr>
-        <w:t>או</w:t>
-      </w:r>
-      <w:r>
-        <w:t xml:space="preserve"> ++C, </w:t>
-      </w:r>
-      <w:r>
-        <w:rPr>
-          <w:rFonts w:cs="Arial"/>
-          <w:rtl/>
-        </w:rPr>
-        <w:t>וודאי תשימו לב לדמיון ל</w:t>
-      </w:r>
-      <w:r>
-        <w:t>-`</w:t>
-      </w:r>
-      <w:proofErr w:type="spellStart"/>
-      <w:r>
-        <w:t>gcc</w:t>
-      </w:r>
-      <w:proofErr w:type="spellEnd"/>
-      <w:r>
-        <w:t xml:space="preserve">` </w:t>
-      </w:r>
-      <w:r>
-        <w:rPr>
-          <w:rFonts w:cs="Arial"/>
-          <w:rtl/>
-        </w:rPr>
-        <w:t>או</w:t>
-      </w:r>
-      <w:r>
-        <w:t xml:space="preserve"> `clang`. </w:t>
-      </w:r>
-      <w:r>
-        <w:rPr>
-          <w:rFonts w:cs="Arial"/>
-          <w:rtl/>
-        </w:rPr>
-        <w:t>לאחר קומפילציה מוצלחת תפיק ראסט קובץ הרצה בינארי</w:t>
-      </w:r>
-      <w:r>
-        <w:t>.</w:t>
-      </w:r>
-    </w:p>
-    <w:p>
-      <w:pPr>
-        <w:bidi/>
-      </w:pPr>
-    </w:p>
-    <w:p>
-      <w:pPr>
-        <w:bidi/>
-      </w:pPr>
-      <w:r>
-        <w:rPr>
-          <w:rFonts w:cs="Arial"/>
-          <w:rtl/>
-        </w:rPr>
-        <w:t>על</w:t>
-      </w:r>
-      <w:r>
-        <w:t xml:space="preserve"> Linux, </w:t>
-      </w:r>
-      <w:proofErr w:type="spellStart"/>
-      <w:r>
-        <w:t>macOS</w:t>
-      </w:r>
-      <w:proofErr w:type="spellEnd"/>
-      <w:r>
-        <w:t xml:space="preserve">, </w:t>
-      </w:r>
-      <w:r>
-        <w:rPr>
-          <w:rFonts w:cs="Arial"/>
-          <w:rtl/>
-        </w:rPr>
-        <w:t>ו</w:t>
-      </w:r>
-      <w:r>
-        <w:t xml:space="preserve">-PowerShell </w:t>
-      </w:r>
-      <w:r>
-        <w:rPr>
-          <w:rFonts w:cs="Arial"/>
-          <w:rtl/>
-        </w:rPr>
-        <w:t>על</w:t>
-      </w:r>
-      <w:r>
-        <w:t xml:space="preserve"> Windows, </w:t>
-      </w:r>
-      <w:r>
-        <w:rPr>
-          <w:rFonts w:cs="Arial"/>
-          <w:rtl/>
-        </w:rPr>
-        <w:t>תוכלו לראות את קובץ ההרצה ע"י הקלדת הפקודה</w:t>
-      </w:r>
-      <w:r>
-        <w:t xml:space="preserve"> `</w:t>
-      </w:r>
-      <w:proofErr w:type="spellStart"/>
-      <w:r>
-        <w:t>ls`</w:t>
-      </w:r>
-      <w:proofErr w:type="spellEnd"/>
-      <w:r>
-        <w:t xml:space="preserve"> </w:t>
-      </w:r>
-      <w:r>
-        <w:rPr>
-          <w:rFonts w:cs="Arial"/>
-          <w:rtl/>
-        </w:rPr>
-        <w:t>במעטפת שלכם</w:t>
-      </w:r>
-      <w:r>
-        <w:t>:</w:t>
-      </w:r>
-    </w:p>
-    <w:p>
-      <w:pPr>
-        <w:bidi/>
-      </w:pPr>
-    </w:p>
-    <w:p>
-      <w:pPr>
-        <w:bidi/>
-        <w:rPr>
-          <w:lang w:val="fr-FR"/>
-        </w:rPr>
-      </w:pPr>
-      <w:r>
-        <w:rPr>
-          <w:lang w:val="fr-FR"/>
-        </w:rPr>
-        <w:t>```console</w:t>
-      </w:r>
-    </w:p>
-    <w:p>
-      <w:pPr>
-        <w:bidi/>
-        <w:rPr>
-          <w:lang w:val="fr-FR"/>
-        </w:rPr>
-      </w:pPr>
-      <w:r>
-        <w:rPr>
-          <w:lang w:val="fr-FR"/>
-        </w:rPr>
-        <w:t xml:space="preserve">$ </w:t>
-      </w:r>
-      <w:proofErr w:type="spellStart"/>
-      <w:r>
-        <w:rPr>
-          <w:lang w:val="fr-FR"/>
-        </w:rPr>
-        <w:t>ls</w:t>
-      </w:r>
-      <w:proofErr w:type="spellEnd"/>
-    </w:p>
-    <w:p>
-      <w:pPr>
-        <w:bidi/>
-        <w:rPr>
-          <w:lang w:val="fr-FR"/>
-        </w:rPr>
-      </w:pPr>
-      <w:proofErr w:type="gramStart"/>
-      <w:r>
-        <w:rPr>
-          <w:lang w:val="fr-FR"/>
-        </w:rPr>
-        <w:t>main  main.rs</w:t>
-      </w:r>
-      <w:proofErr w:type="gramEnd"/>
-    </w:p>
-    <w:p>
-      <w:pPr>
-        <w:bidi/>
-        <w:rPr>
-          <w:lang w:val="fr-FR"/>
-        </w:rPr>
-      </w:pPr>
-      <w:r>
-        <w:rPr>
-          <w:lang w:val="fr-FR"/>
-        </w:rPr>
-        <w:t>```</w:t>
-      </w:r>
-    </w:p>
-    <w:p>
-      <w:pPr>
-        <w:bidi/>
-        <w:rPr>
-          <w:lang w:val="fr-FR"/>
-        </w:rPr>
-      </w:pPr>
-    </w:p>
-    <w:p>
-      <w:pPr>
-        <w:bidi/>
-      </w:pPr>
-      <w:del w:id="32" w:author="Idan" w:date="2023-03-31T11:01:00Z">
-        <w:r>
-          <w:rPr>
-            <w:rFonts w:cs="Arial"/>
-            <w:rtl/>
-          </w:rPr>
-          <w:delText>על</w:delText>
-        </w:r>
-      </w:del>
-      <w:ins w:id="33" w:author="Idan" w:date="2023-03-31T11:01:00Z">
-        <w:r>
-          <w:rPr>
-            <w:rFonts w:cs="Arial" w:hint="cs"/>
-            <w:rtl/>
-          </w:rPr>
-          <w:t>במערכות</w:t>
-        </w:r>
-      </w:ins>
-      <w:del w:id="34" w:author="Idan" w:date="2023-03-31T11:01:00Z">
-        <w:r>
-          <w:delText xml:space="preserve"> </w:delText>
-        </w:r>
-      </w:del>
-      <w:ins w:id="35" w:author="Idan" w:date="2023-03-31T11:01:00Z">
-        <w:r>
-          <w:t xml:space="preserve"> </w:t>
-        </w:r>
-      </w:ins>
-      <w:r>
-        <w:t xml:space="preserve">Linux </w:t>
-      </w:r>
-      <w:r>
-        <w:rPr>
-          <w:rFonts w:cs="Arial"/>
-          <w:rtl/>
-        </w:rPr>
-        <w:t>ו</w:t>
-      </w:r>
-      <w:r>
-        <w:t>-</w:t>
-      </w:r>
-      <w:proofErr w:type="spellStart"/>
-      <w:r>
-        <w:t>macOS</w:t>
-      </w:r>
-      <w:proofErr w:type="spellEnd"/>
-      <w:r>
-        <w:t xml:space="preserve"> </w:t>
-      </w:r>
-      <w:ins w:id="36" w:author="Idan" w:date="2023-03-31T11:01:00Z">
-        <w:r>
-          <w:rPr>
-            <w:rFonts w:hint="cs"/>
-            <w:rtl/>
-          </w:rPr>
-          <w:t xml:space="preserve"> </w:t>
-        </w:r>
-      </w:ins>
-      <w:r>
-        <w:rPr>
-          <w:rFonts w:cs="Arial"/>
-          <w:rtl/>
-        </w:rPr>
-        <w:t>תראו שני קבצים. על</w:t>
-      </w:r>
-      <w:r>
-        <w:t xml:space="preserve"> PowerShell </w:t>
-      </w:r>
-      <w:r>
-        <w:rPr>
-          <w:rFonts w:cs="Arial"/>
-          <w:rtl/>
-        </w:rPr>
-        <w:t>על</w:t>
-      </w:r>
-      <w:r>
-        <w:t xml:space="preserve"> Windows </w:t>
-      </w:r>
-      <w:r>
-        <w:rPr>
-          <w:rFonts w:cs="Arial"/>
-          <w:rtl/>
-        </w:rPr>
-        <w:t>תראו את אותם שלושה קבצים שתראו על</w:t>
-      </w:r>
-      <w:r>
-        <w:t xml:space="preserve"> CMD. </w:t>
-      </w:r>
-      <w:r>
-        <w:rPr>
-          <w:rFonts w:cs="Arial"/>
-          <w:rtl/>
-        </w:rPr>
-        <w:t>על</w:t>
-      </w:r>
-      <w:r>
-        <w:t xml:space="preserve"> </w:t>
-      </w:r>
-      <w:proofErr w:type="spellStart"/>
-      <w:r>
-        <w:t>CMD</w:t>
-      </w:r>
-      <w:proofErr w:type="spellEnd"/>
-      <w:r>
-        <w:t xml:space="preserve"> </w:t>
-      </w:r>
-      <w:r>
-        <w:rPr>
-          <w:rFonts w:cs="Arial"/>
-          <w:rtl/>
-        </w:rPr>
-        <w:t>על</w:t>
-      </w:r>
-      <w:r>
-        <w:t xml:space="preserve"> Windows </w:t>
-      </w:r>
-      <w:r>
-        <w:rPr>
-          <w:rFonts w:cs="Arial"/>
-          <w:rtl/>
-        </w:rPr>
-        <w:t>תכתבו</w:t>
-      </w:r>
-      <w:r>
-        <w:t>:</w:t>
-      </w:r>
-    </w:p>
-    <w:p>
-      <w:pPr>
-        <w:bidi/>
-      </w:pPr>
-    </w:p>
-    <w:p>
-      <w:pPr>
-        <w:bidi/>
-      </w:pPr>
-      <w:r>
-        <w:t>```</w:t>
-      </w:r>
-      <w:proofErr w:type="spellStart"/>
-      <w:r>
-        <w:t>cmd</w:t>
-      </w:r>
-      <w:proofErr w:type="spellEnd"/>
-    </w:p>
-    <w:p>
-      <w:pPr>
-        <w:bidi/>
-      </w:pPr>
-      <w:r>
-        <w:t xml:space="preserve">&gt; </w:t>
-      </w:r>
-      <w:proofErr w:type="spellStart"/>
-      <w:proofErr w:type="gramStart"/>
-      <w:r>
-        <w:t>dir</w:t>
-      </w:r>
-      <w:proofErr w:type="spellEnd"/>
-      <w:proofErr w:type="gramEnd"/>
-      <w:r>
-        <w:t xml:space="preserve"> /B %= the /B option says to only show the file names =%</w:t>
-      </w:r>
-    </w:p>
-    <w:p>
-      <w:pPr>
-        <w:bidi/>
-        <w:rPr>
-          <w:lang w:val="fr-FR"/>
-        </w:rPr>
-      </w:pPr>
-      <w:r>
-        <w:rPr>
-          <w:lang w:val="fr-FR"/>
-        </w:rPr>
-        <w:t>main.exe</w:t>
-      </w:r>
-    </w:p>
-    <w:p>
-      <w:pPr>
-        <w:bidi/>
-        <w:rPr>
-          <w:lang w:val="fr-FR"/>
-        </w:rPr>
-      </w:pPr>
-      <w:r>
-        <w:rPr>
-          <w:lang w:val="fr-FR"/>
-        </w:rPr>
-        <w:t>main.pdb</w:t>
-      </w:r>
-    </w:p>
-    <w:p>
-      <w:pPr>
-        <w:bidi/>
-        <w:rPr>
-          <w:lang w:val="fr-FR"/>
-        </w:rPr>
-      </w:pPr>
-      <w:r>
-        <w:rPr>
-          <w:lang w:val="fr-FR"/>
-        </w:rPr>
-        <w:lastRenderedPageBreak/>
-        <w:t>main.rs</w:t>
-      </w:r>
-    </w:p>
-    <w:p>
-      <w:pPr>
-        <w:bidi/>
-      </w:pPr>
-      <w:r>
-        <w:t>```</w:t>
-      </w:r>
-    </w:p>
-    <w:p>
-      <w:pPr>
-        <w:bidi/>
-      </w:pPr>
-    </w:p>
-    <w:p>
-      <w:pPr>
-        <w:bidi/>
-      </w:pPr>
-      <w:r>
-        <w:rPr>
-          <w:rFonts w:cs="Arial"/>
-          <w:rtl/>
-        </w:rPr>
-        <w:t>זה מראה את קובץ קוד המקור עם התוספת</w:t>
-      </w:r>
-      <w:r>
-        <w:t xml:space="preserve"> *</w:t>
-      </w:r>
-      <w:proofErr w:type="spellStart"/>
-      <w:r>
-        <w:t>rs</w:t>
-      </w:r>
-      <w:proofErr w:type="spellEnd"/>
-      <w:r>
-        <w:t xml:space="preserve">.*, </w:t>
-      </w:r>
-      <w:r>
-        <w:rPr>
-          <w:rFonts w:cs="Arial"/>
-          <w:rtl/>
-        </w:rPr>
-        <w:t>קובץ ההרצה</w:t>
-      </w:r>
-      <w:r>
-        <w:t xml:space="preserve"> (*main.exe* </w:t>
-      </w:r>
-      <w:r>
-        <w:rPr>
-          <w:rFonts w:cs="Arial"/>
-          <w:rtl/>
-        </w:rPr>
-        <w:t>על</w:t>
-      </w:r>
-      <w:r>
-        <w:t xml:space="preserve"> Windows, </w:t>
-      </w:r>
-      <w:r>
-        <w:rPr>
-          <w:rFonts w:cs="Arial"/>
-          <w:rtl/>
-        </w:rPr>
-        <w:t>אבל</w:t>
-      </w:r>
-      <w:r>
-        <w:t xml:space="preserve"> *main* </w:t>
-      </w:r>
-      <w:r>
-        <w:rPr>
-          <w:rFonts w:cs="Arial"/>
-          <w:rtl/>
-        </w:rPr>
-        <w:t>על פלטפורמות אחרות</w:t>
-      </w:r>
-      <w:r>
-        <w:t xml:space="preserve">), </w:t>
-      </w:r>
-      <w:r>
-        <w:rPr>
-          <w:rFonts w:cs="Arial"/>
-          <w:rtl/>
-        </w:rPr>
-        <w:t>וגם, כאשר משתמשים ב</w:t>
-      </w:r>
-      <w:r>
-        <w:t xml:space="preserve">-Windows, </w:t>
-      </w:r>
-      <w:r>
-        <w:rPr>
-          <w:rFonts w:cs="Arial"/>
-          <w:rtl/>
-        </w:rPr>
-        <w:t>קובץ המכיל מידע לניפוי שגיאות עם תוספת</w:t>
-      </w:r>
-      <w:r>
-        <w:t xml:space="preserve"> *.</w:t>
-      </w:r>
-      <w:proofErr w:type="spellStart"/>
-      <w:r>
-        <w:t>pdb</w:t>
-      </w:r>
-      <w:proofErr w:type="spellEnd"/>
-      <w:r>
-        <w:t xml:space="preserve">*. </w:t>
-      </w:r>
-      <w:r>
-        <w:rPr>
-          <w:rFonts w:cs="Arial"/>
-          <w:rtl/>
-        </w:rPr>
-        <w:t>ומרגע זה, מריצים את קובץ ה</w:t>
-      </w:r>
-      <w:r>
-        <w:t xml:space="preserve">-*main* </w:t>
-      </w:r>
-      <w:r>
-        <w:rPr>
-          <w:rFonts w:cs="Arial"/>
-          <w:rtl/>
-        </w:rPr>
-        <w:t>או</w:t>
-      </w:r>
-      <w:r>
-        <w:t xml:space="preserve"> main.exe&lt;/</w:t>
-      </w:r>
-      <w:proofErr w:type="spellStart"/>
-      <w:r>
-        <w:t>em</w:t>
-      </w:r>
-      <w:proofErr w:type="spellEnd"/>
-      <w:r>
-        <w:t xml:space="preserve">&gt;, </w:t>
-      </w:r>
-      <w:r>
-        <w:rPr>
-          <w:rFonts w:cs="Arial"/>
-          <w:rtl/>
-        </w:rPr>
-        <w:t>כך</w:t>
-      </w:r>
-      <w:r>
-        <w:t>:</w:t>
-      </w:r>
-    </w:p>
-    <w:p>
-      <w:pPr>
-        <w:bidi/>
-      </w:pPr>
-    </w:p>
-    <w:p>
-      <w:pPr>
-        <w:bidi/>
-      </w:pPr>
-      <w:r>
-        <w:t>```console</w:t>
-      </w:r>
-    </w:p>
-    <w:p>
-      <w:pPr>
-        <w:bidi/>
-      </w:pPr>
-      <w:proofErr w:type="gramStart"/>
-      <w:r>
-        <w:t>$ ./</w:t>
-      </w:r>
-      <w:proofErr w:type="gramEnd"/>
-      <w:r>
-        <w:t>main # or .\main.exe on Windows</w:t>
-      </w:r>
-    </w:p>
-    <w:p>
-      <w:pPr>
-        <w:bidi/>
-      </w:pPr>
-      <w:r>
-        <w:t>```</w:t>
-      </w:r>
-    </w:p>
-    <w:p>
-      <w:pPr>
-        <w:bidi/>
-      </w:pPr>
-    </w:p>
-    <w:p>
-      <w:pPr>
-        <w:bidi/>
-      </w:pPr>
-      <w:r>
-        <w:rPr>
-          <w:rFonts w:cs="Arial"/>
-          <w:rtl/>
-        </w:rPr>
-        <w:t>במידה ו</w:t>
-      </w:r>
-      <w:r>
-        <w:t xml:space="preserve">-*main.rs* </w:t>
-      </w:r>
-      <w:r>
-        <w:rPr>
-          <w:rFonts w:cs="Arial"/>
-          <w:rtl/>
-        </w:rPr>
-        <w:t>היא תכנית ה</w:t>
-      </w:r>
-      <w:r>
-        <w:t xml:space="preserve">-"!Hello, world" </w:t>
-      </w:r>
-      <w:r>
-        <w:rPr>
-          <w:rFonts w:cs="Arial"/>
-          <w:rtl/>
-        </w:rPr>
-        <w:t>שלכם, שורה זו תדפיס</w:t>
-      </w:r>
-      <w:r>
-        <w:t xml:space="preserve"> `!Hello, world` </w:t>
-      </w:r>
-      <w:r>
-        <w:rPr>
-          <w:rFonts w:cs="Arial"/>
-          <w:rtl/>
-        </w:rPr>
-        <w:t>בטרמינל</w:t>
-      </w:r>
-      <w:r>
-        <w:t>.</w:t>
-      </w:r>
-    </w:p>
-    <w:p>
-      <w:pPr>
-        <w:bidi/>
-      </w:pPr>
-    </w:p>
-    <w:p>
-      <w:pPr>
-        <w:bidi/>
-        <w:pPrChange w:id="37" w:author="Idan" w:date="2023-03-31T11:16:00Z">
+        <w:rPr>
+          <w:rPrChange w:id="41" w:author="Idan" w:date="2023-04-03T22:41:00Z">
+            <w:rPr/>
+          </w:rPrChange>
+        </w:rPr>
+      </w:pPr>
+    </w:p>
+    <w:p>
+      <w:pPr>
+        <w:bidi/>
+        <w:pPrChange w:id="42" w:author="Idan" w:date="2023-03-30T15:32:00Z">
           <w:pPr>
             <w:bidi/>
           </w:pPr>
@@ -2906,6 +2154,887 @@
           <w:rFonts w:cs="Arial"/>
           <w:rtl/>
         </w:rPr>
+        <w:t>שלישית, התבוננו במחרוזת</w:t>
+      </w:r>
+      <w:r>
+        <w:t xml:space="preserve"> `"Hello, world!"`. </w:t>
+      </w:r>
+      <w:r>
+        <w:rPr>
+          <w:rFonts w:cs="Arial"/>
+          <w:rtl/>
+        </w:rPr>
+        <w:t>מחרוזת זו מועברת כארג</w:t>
+      </w:r>
+      <w:del w:id="43" w:author="Idan" w:date="2023-03-30T15:32:00Z">
+        <w:r>
+          <w:rPr>
+            <w:rFonts w:cs="Arial"/>
+            <w:rtl/>
+          </w:rPr>
+          <w:delText>י</w:delText>
+        </w:r>
+      </w:del>
+      <w:r>
+        <w:rPr>
+          <w:rFonts w:cs="Arial"/>
+          <w:rtl/>
+        </w:rPr>
+        <w:t>ומנט ל</w:t>
+      </w:r>
+      <w:r>
+        <w:t>-`</w:t>
+      </w:r>
+      <w:proofErr w:type="spellStart"/>
+      <w:r>
+        <w:t>println</w:t>
+      </w:r>
+      <w:proofErr w:type="spellEnd"/>
+      <w:r>
+        <w:t xml:space="preserve">!`, </w:t>
+      </w:r>
+      <w:r>
+        <w:rPr>
+          <w:rFonts w:cs="Arial"/>
+          <w:rtl/>
+        </w:rPr>
+        <w:t>והמחרוזת מודפסת על המסך</w:t>
+      </w:r>
+      <w:r>
+        <w:t>.</w:t>
+      </w:r>
+    </w:p>
+    <w:p>
+      <w:pPr>
+        <w:bidi/>
+      </w:pPr>
+    </w:p>
+    <w:p>
+      <w:pPr>
+        <w:bidi/>
+      </w:pPr>
+      <w:r>
+        <w:rPr>
+          <w:rFonts w:cs="Arial"/>
+          <w:rtl/>
+        </w:rPr>
+        <w:t>הנקודה הרביעית היא הנקודה-פסיק (`;`) בסוף השורה, אשר מציינת שביטוי זה הסתיים והבא אחריו מוכן להתחיל. רוב שורות הקוד בראסט מסתיימות בנקודה-פסיק</w:t>
+      </w:r>
+      <w:r>
+        <w:t>.</w:t>
+      </w:r>
+    </w:p>
+    <w:p>
+      <w:pPr>
+        <w:bidi/>
+      </w:pPr>
+    </w:p>
+    <w:p>
+      <w:pPr>
+        <w:bidi/>
+      </w:pPr>
+      <w:r>
+        <w:t xml:space="preserve">### </w:t>
+      </w:r>
+      <w:r>
+        <w:rPr>
+          <w:rFonts w:cs="Arial"/>
+          <w:rtl/>
+        </w:rPr>
+        <w:t>ק</w:t>
+      </w:r>
+      <w:ins w:id="44" w:author="Idan" w:date="2023-04-03T22:41:00Z">
+        <w:r>
+          <w:rPr>
+            <w:rFonts w:cs="Arial" w:hint="cs"/>
+            <w:rtl/>
+          </w:rPr>
+          <w:t>י</w:t>
+        </w:r>
+      </w:ins>
+      <w:r>
+        <w:rPr>
+          <w:rFonts w:cs="Arial"/>
+          <w:rtl/>
+        </w:rPr>
+        <w:t>מפול והרצה הם צעדים נפרדים</w:t>
+      </w:r>
+    </w:p>
+    <w:p>
+      <w:pPr>
+        <w:bidi/>
+      </w:pPr>
+    </w:p>
+    <w:p>
+      <w:pPr>
+        <w:bidi/>
+      </w:pPr>
+      <w:r>
+        <w:rPr>
+          <w:rFonts w:cs="Arial"/>
+          <w:rtl/>
+        </w:rPr>
+        <w:t>זה עתה הרצתם תוכנית חדשה, אז הבה נבחן כל צעד בתהליך</w:t>
+      </w:r>
+      <w:r>
+        <w:t>.</w:t>
+      </w:r>
+    </w:p>
+    <w:p>
+      <w:pPr>
+        <w:bidi/>
+      </w:pPr>
+    </w:p>
+    <w:p>
+      <w:pPr>
+        <w:bidi/>
+      </w:pPr>
+      <w:r>
+        <w:rPr>
+          <w:rFonts w:cs="Arial"/>
+          <w:rtl/>
+        </w:rPr>
+        <w:t>לפני הרצת תכנית ראסט, יש לקמפל אותה באמצעות קומפיילר ראסט באמצעות הפקודה</w:t>
+      </w:r>
+      <w:r>
+        <w:t xml:space="preserve"> `</w:t>
+      </w:r>
+      <w:proofErr w:type="spellStart"/>
+      <w:r>
+        <w:t>rustc</w:t>
+      </w:r>
+      <w:proofErr w:type="spellEnd"/>
+      <w:r>
+        <w:t xml:space="preserve">` </w:t>
+      </w:r>
+      <w:r>
+        <w:rPr>
+          <w:rFonts w:cs="Arial"/>
+          <w:rtl/>
+        </w:rPr>
+        <w:t>והעברת שם קובץ המקור, כך</w:t>
+      </w:r>
+      <w:r>
+        <w:t>:</w:t>
+      </w:r>
+    </w:p>
+    <w:p>
+      <w:pPr>
+        <w:bidi/>
+      </w:pPr>
+    </w:p>
+    <w:p>
+      <w:pPr>
+        <w:bidi/>
+      </w:pPr>
+      <w:r>
+        <w:t>```console</w:t>
+      </w:r>
+    </w:p>
+    <w:p>
+      <w:pPr>
+        <w:bidi/>
+      </w:pPr>
+      <w:r>
+        <w:t xml:space="preserve">$ </w:t>
+      </w:r>
+      <w:proofErr w:type="spellStart"/>
+      <w:proofErr w:type="gramStart"/>
+      <w:r>
+        <w:t>rustc</w:t>
+      </w:r>
+      <w:proofErr w:type="spellEnd"/>
+      <w:proofErr w:type="gramEnd"/>
+      <w:r>
+        <w:t xml:space="preserve"> main.rs</w:t>
+      </w:r>
+    </w:p>
+    <w:p>
+      <w:pPr>
+        <w:bidi/>
+      </w:pPr>
+      <w:r>
+        <w:t>```</w:t>
+      </w:r>
+    </w:p>
+    <w:p>
+      <w:pPr>
+        <w:bidi/>
+      </w:pPr>
+    </w:p>
+    <w:p>
+      <w:pPr>
+        <w:bidi/>
+      </w:pPr>
+      <w:r>
+        <w:rPr>
+          <w:rFonts w:cs="Arial"/>
+          <w:rtl/>
+        </w:rPr>
+        <w:t>אם יש לכם רקע ב</w:t>
+      </w:r>
+      <w:r>
+        <w:t xml:space="preserve">-C </w:t>
+      </w:r>
+      <w:r>
+        <w:rPr>
+          <w:rFonts w:cs="Arial"/>
+          <w:rtl/>
+        </w:rPr>
+        <w:t>או</w:t>
+      </w:r>
+      <w:r>
+        <w:t xml:space="preserve"> ++C, </w:t>
+      </w:r>
+      <w:r>
+        <w:rPr>
+          <w:rFonts w:cs="Arial"/>
+          <w:rtl/>
+        </w:rPr>
+        <w:t>וודאי תשימו לב לדמיון ל</w:t>
+      </w:r>
+      <w:r>
+        <w:t>-`</w:t>
+      </w:r>
+      <w:proofErr w:type="spellStart"/>
+      <w:r>
+        <w:t>gcc</w:t>
+      </w:r>
+      <w:proofErr w:type="spellEnd"/>
+      <w:r>
+        <w:t xml:space="preserve">` </w:t>
+      </w:r>
+      <w:r>
+        <w:rPr>
+          <w:rFonts w:cs="Arial"/>
+          <w:rtl/>
+        </w:rPr>
+        <w:t>או</w:t>
+      </w:r>
+      <w:r>
+        <w:t xml:space="preserve"> `clang`. </w:t>
+      </w:r>
+      <w:r>
+        <w:rPr>
+          <w:rFonts w:cs="Arial"/>
+          <w:rtl/>
+        </w:rPr>
+        <w:t>לאחר קומפילציה מוצלחת תפיק ראסט קובץ הרצה בינארי</w:t>
+      </w:r>
+      <w:r>
+        <w:t>.</w:t>
+      </w:r>
+    </w:p>
+    <w:p>
+      <w:pPr>
+        <w:bidi/>
+      </w:pPr>
+    </w:p>
+    <w:p>
+      <w:pPr>
+        <w:bidi/>
+      </w:pPr>
+      <w:r>
+        <w:rPr>
+          <w:rFonts w:cs="Arial"/>
+          <w:rtl/>
+        </w:rPr>
+        <w:t>על</w:t>
+      </w:r>
+      <w:r>
+        <w:t xml:space="preserve"> Linux, </w:t>
+      </w:r>
+      <w:proofErr w:type="spellStart"/>
+      <w:r>
+        <w:t>macOS</w:t>
+      </w:r>
+      <w:proofErr w:type="spellEnd"/>
+      <w:r>
+        <w:t xml:space="preserve">, </w:t>
+      </w:r>
+      <w:r>
+        <w:rPr>
+          <w:rFonts w:cs="Arial"/>
+          <w:rtl/>
+        </w:rPr>
+        <w:t>ו</w:t>
+      </w:r>
+      <w:r>
+        <w:t xml:space="preserve">-PowerShell </w:t>
+      </w:r>
+      <w:r>
+        <w:rPr>
+          <w:rFonts w:cs="Arial"/>
+          <w:rtl/>
+        </w:rPr>
+        <w:t>על</w:t>
+      </w:r>
+      <w:r>
+        <w:t xml:space="preserve"> Windows, </w:t>
+      </w:r>
+      <w:r>
+        <w:rPr>
+          <w:rFonts w:cs="Arial"/>
+          <w:rtl/>
+        </w:rPr>
+        <w:t>תוכלו לראות את קובץ ההרצה ע"י הקלדת הפקודה</w:t>
+      </w:r>
+      <w:r>
+        <w:t xml:space="preserve"> `</w:t>
+      </w:r>
+      <w:proofErr w:type="spellStart"/>
+      <w:r>
+        <w:t>ls`</w:t>
+      </w:r>
+      <w:proofErr w:type="spellEnd"/>
+      <w:r>
+        <w:t xml:space="preserve"> </w:t>
+      </w:r>
+      <w:r>
+        <w:rPr>
+          <w:rFonts w:cs="Arial"/>
+          <w:rtl/>
+        </w:rPr>
+        <w:t>במעטפת שלכם</w:t>
+      </w:r>
+      <w:r>
+        <w:t>:</w:t>
+      </w:r>
+    </w:p>
+    <w:p>
+      <w:pPr>
+        <w:bidi/>
+      </w:pPr>
+    </w:p>
+    <w:p>
+      <w:pPr>
+        <w:bidi/>
+        <w:rPr>
+          <w:lang w:val="fr-FR"/>
+        </w:rPr>
+      </w:pPr>
+      <w:r>
+        <w:rPr>
+          <w:lang w:val="fr-FR"/>
+        </w:rPr>
+        <w:t>```console</w:t>
+      </w:r>
+    </w:p>
+    <w:p>
+      <w:pPr>
+        <w:bidi/>
+        <w:rPr>
+          <w:lang w:val="fr-FR"/>
+        </w:rPr>
+      </w:pPr>
+      <w:r>
+        <w:rPr>
+          <w:lang w:val="fr-FR"/>
+        </w:rPr>
+        <w:t xml:space="preserve">$ </w:t>
+      </w:r>
+      <w:proofErr w:type="spellStart"/>
+      <w:r>
+        <w:rPr>
+          <w:lang w:val="fr-FR"/>
+        </w:rPr>
+        <w:t>ls</w:t>
+      </w:r>
+      <w:proofErr w:type="spellEnd"/>
+    </w:p>
+    <w:p>
+      <w:pPr>
+        <w:bidi/>
+        <w:rPr>
+          <w:lang w:val="fr-FR"/>
+        </w:rPr>
+      </w:pPr>
+      <w:proofErr w:type="gramStart"/>
+      <w:r>
+        <w:rPr>
+          <w:lang w:val="fr-FR"/>
+        </w:rPr>
+        <w:t>main  main.rs</w:t>
+      </w:r>
+      <w:proofErr w:type="gramEnd"/>
+    </w:p>
+    <w:p>
+      <w:pPr>
+        <w:bidi/>
+        <w:rPr>
+          <w:lang w:val="fr-FR"/>
+        </w:rPr>
+      </w:pPr>
+      <w:r>
+        <w:rPr>
+          <w:lang w:val="fr-FR"/>
+        </w:rPr>
+        <w:t>```</w:t>
+      </w:r>
+    </w:p>
+    <w:p>
+      <w:pPr>
+        <w:bidi/>
+        <w:rPr>
+          <w:lang w:val="fr-FR"/>
+        </w:rPr>
+      </w:pPr>
+    </w:p>
+    <w:p>
+      <w:pPr>
+        <w:bidi/>
+      </w:pPr>
+      <w:del w:id="45" w:author="Idan" w:date="2023-03-31T11:01:00Z">
+        <w:r>
+          <w:rPr>
+            <w:rFonts w:cs="Arial"/>
+            <w:rtl/>
+          </w:rPr>
+          <w:delText>על</w:delText>
+        </w:r>
+      </w:del>
+      <w:ins w:id="46" w:author="Idan" w:date="2023-03-31T11:01:00Z">
+        <w:r>
+          <w:rPr>
+            <w:rFonts w:cs="Arial" w:hint="cs"/>
+            <w:rtl/>
+          </w:rPr>
+          <w:t>במערכות</w:t>
+        </w:r>
+      </w:ins>
+      <w:del w:id="47" w:author="Idan" w:date="2023-03-31T11:01:00Z">
+        <w:r>
+          <w:delText xml:space="preserve"> </w:delText>
+        </w:r>
+      </w:del>
+      <w:ins w:id="48" w:author="Idan" w:date="2023-03-31T11:01:00Z">
+        <w:r>
+          <w:t xml:space="preserve"> </w:t>
+        </w:r>
+      </w:ins>
+      <w:r>
+        <w:t xml:space="preserve">Linux </w:t>
+      </w:r>
+      <w:r>
+        <w:rPr>
+          <w:rFonts w:cs="Arial"/>
+          <w:rtl/>
+        </w:rPr>
+        <w:t>ו</w:t>
+      </w:r>
+      <w:r>
+        <w:t>-</w:t>
+      </w:r>
+      <w:proofErr w:type="spellStart"/>
+      <w:r>
+        <w:t>macOS</w:t>
+      </w:r>
+      <w:proofErr w:type="spellEnd"/>
+      <w:r>
+        <w:t xml:space="preserve"> </w:t>
+      </w:r>
+      <w:ins w:id="49" w:author="Idan" w:date="2023-03-31T11:01:00Z">
+        <w:r>
+          <w:rPr>
+            <w:rFonts w:hint="cs"/>
+            <w:rtl/>
+          </w:rPr>
+          <w:t xml:space="preserve"> </w:t>
+        </w:r>
+      </w:ins>
+      <w:r>
+        <w:rPr>
+          <w:rFonts w:cs="Arial"/>
+          <w:rtl/>
+        </w:rPr>
+        <w:t>תראו שני קבצים. על</w:t>
+      </w:r>
+      <w:r>
+        <w:t xml:space="preserve"> PowerShell </w:t>
+      </w:r>
+      <w:r>
+        <w:rPr>
+          <w:rFonts w:cs="Arial"/>
+          <w:rtl/>
+        </w:rPr>
+        <w:t>על</w:t>
+      </w:r>
+      <w:r>
+        <w:t xml:space="preserve"> Windows </w:t>
+      </w:r>
+      <w:r>
+        <w:rPr>
+          <w:rFonts w:cs="Arial"/>
+          <w:rtl/>
+        </w:rPr>
+        <w:t>תראו את אותם שלושה קבצים שתראו על</w:t>
+      </w:r>
+      <w:r>
+        <w:t xml:space="preserve"> CMD. </w:t>
+      </w:r>
+      <w:r>
+        <w:rPr>
+          <w:rFonts w:cs="Arial"/>
+          <w:rtl/>
+        </w:rPr>
+        <w:t>על</w:t>
+      </w:r>
+      <w:r>
+        <w:t xml:space="preserve"> </w:t>
+      </w:r>
+      <w:proofErr w:type="spellStart"/>
+      <w:r>
+        <w:t>CMD</w:t>
+      </w:r>
+      <w:proofErr w:type="spellEnd"/>
+      <w:r>
+        <w:t xml:space="preserve"> </w:t>
+      </w:r>
+      <w:r>
+        <w:rPr>
+          <w:rFonts w:cs="Arial"/>
+          <w:rtl/>
+        </w:rPr>
+        <w:t>על</w:t>
+      </w:r>
+      <w:r>
+        <w:t xml:space="preserve"> Windows </w:t>
+      </w:r>
+      <w:r>
+        <w:rPr>
+          <w:rFonts w:cs="Arial"/>
+          <w:rtl/>
+        </w:rPr>
+        <w:t>תכתבו</w:t>
+      </w:r>
+      <w:r>
+        <w:t>:</w:t>
+      </w:r>
+    </w:p>
+    <w:p>
+      <w:pPr>
+        <w:bidi/>
+      </w:pPr>
+    </w:p>
+    <w:p>
+      <w:pPr>
+        <w:bidi/>
+      </w:pPr>
+      <w:r>
+        <w:t>```</w:t>
+      </w:r>
+      <w:proofErr w:type="spellStart"/>
+      <w:r>
+        <w:t>cmd</w:t>
+      </w:r>
+      <w:proofErr w:type="spellEnd"/>
+    </w:p>
+    <w:p>
+      <w:pPr>
+        <w:bidi/>
+      </w:pPr>
+      <w:r>
+        <w:t xml:space="preserve">&gt; </w:t>
+      </w:r>
+      <w:proofErr w:type="spellStart"/>
+      <w:proofErr w:type="gramStart"/>
+      <w:r>
+        <w:t>dir</w:t>
+      </w:r>
+      <w:proofErr w:type="spellEnd"/>
+      <w:proofErr w:type="gramEnd"/>
+      <w:r>
+        <w:t xml:space="preserve"> /B %= the /B option says to only show the file names =%</w:t>
+      </w:r>
+    </w:p>
+    <w:p>
+      <w:pPr>
+        <w:bidi/>
+        <w:rPr>
+          <w:lang w:val="fr-FR"/>
+        </w:rPr>
+      </w:pPr>
+      <w:r>
+        <w:rPr>
+          <w:lang w:val="fr-FR"/>
+        </w:rPr>
+        <w:t>main.exe</w:t>
+      </w:r>
+    </w:p>
+    <w:p>
+      <w:pPr>
+        <w:bidi/>
+        <w:rPr>
+          <w:lang w:val="fr-FR"/>
+        </w:rPr>
+      </w:pPr>
+      <w:r>
+        <w:rPr>
+          <w:lang w:val="fr-FR"/>
+        </w:rPr>
+        <w:t>main.pdb</w:t>
+      </w:r>
+    </w:p>
+    <w:p>
+      <w:pPr>
+        <w:bidi/>
+        <w:rPr>
+          <w:lang w:val="fr-FR"/>
+        </w:rPr>
+      </w:pPr>
+      <w:r>
+        <w:rPr>
+          <w:lang w:val="fr-FR"/>
+        </w:rPr>
+        <w:lastRenderedPageBreak/>
+        <w:t>main.rs</w:t>
+      </w:r>
+    </w:p>
+    <w:p>
+      <w:pPr>
+        <w:bidi/>
+      </w:pPr>
+      <w:r>
+        <w:t>```</w:t>
+      </w:r>
+    </w:p>
+    <w:p>
+      <w:pPr>
+        <w:bidi/>
+      </w:pPr>
+    </w:p>
+    <w:p>
+      <w:pPr>
+        <w:bidi/>
+      </w:pPr>
+      <w:r>
+        <w:rPr>
+          <w:rFonts w:cs="Arial"/>
+          <w:rtl/>
+        </w:rPr>
+        <w:t>זה מראה את קובץ קוד המקור עם התוספת</w:t>
+      </w:r>
+      <w:r>
+        <w:t xml:space="preserve"> *</w:t>
+      </w:r>
+      <w:proofErr w:type="spellStart"/>
+      <w:r>
+        <w:t>rs</w:t>
+      </w:r>
+      <w:proofErr w:type="spellEnd"/>
+      <w:r>
+        <w:t xml:space="preserve">.*, </w:t>
+      </w:r>
+      <w:r>
+        <w:rPr>
+          <w:rFonts w:cs="Arial"/>
+          <w:rtl/>
+        </w:rPr>
+        <w:t>קובץ ההרצה</w:t>
+      </w:r>
+      <w:r>
+        <w:t xml:space="preserve"> (*main.exe* </w:t>
+      </w:r>
+      <w:r>
+        <w:rPr>
+          <w:rFonts w:cs="Arial"/>
+          <w:rtl/>
+        </w:rPr>
+        <w:t>על</w:t>
+      </w:r>
+      <w:r>
+        <w:t xml:space="preserve"> Windows, </w:t>
+      </w:r>
+      <w:r>
+        <w:rPr>
+          <w:rFonts w:cs="Arial"/>
+          <w:rtl/>
+        </w:rPr>
+        <w:t>אבל</w:t>
+      </w:r>
+      <w:r>
+        <w:t xml:space="preserve"> *main* </w:t>
+      </w:r>
+      <w:r>
+        <w:rPr>
+          <w:rFonts w:cs="Arial"/>
+          <w:rtl/>
+        </w:rPr>
+        <w:t>על פלטפורמות אחרות</w:t>
+      </w:r>
+      <w:r>
+        <w:t xml:space="preserve">), </w:t>
+      </w:r>
+      <w:r>
+        <w:rPr>
+          <w:rFonts w:cs="Arial"/>
+          <w:rtl/>
+        </w:rPr>
+        <w:t>וגם, כאשר משתמשים ב</w:t>
+      </w:r>
+      <w:r>
+        <w:t xml:space="preserve">-Windows, </w:t>
+      </w:r>
+      <w:r>
+        <w:rPr>
+          <w:rFonts w:cs="Arial"/>
+          <w:rtl/>
+        </w:rPr>
+        <w:t>קובץ המכיל מידע לניפוי שגיאות עם תוספת</w:t>
+      </w:r>
+      <w:r>
+        <w:t xml:space="preserve"> *.</w:t>
+      </w:r>
+      <w:proofErr w:type="spellStart"/>
+      <w:r>
+        <w:t>pdb</w:t>
+      </w:r>
+      <w:proofErr w:type="spellEnd"/>
+      <w:r>
+        <w:t xml:space="preserve">*. </w:t>
+      </w:r>
+      <w:r>
+        <w:rPr>
+          <w:rFonts w:cs="Arial"/>
+          <w:rtl/>
+        </w:rPr>
+        <w:t>ומרגע זה, מריצים את קובץ ה</w:t>
+      </w:r>
+      <w:r>
+        <w:t xml:space="preserve">-*main* </w:t>
+      </w:r>
+      <w:r>
+        <w:rPr>
+          <w:rFonts w:cs="Arial"/>
+          <w:rtl/>
+        </w:rPr>
+        <w:t>או</w:t>
+      </w:r>
+      <w:r>
+        <w:t xml:space="preserve"> main.exe&lt;/</w:t>
+      </w:r>
+      <w:proofErr w:type="spellStart"/>
+      <w:r>
+        <w:t>em</w:t>
+      </w:r>
+      <w:proofErr w:type="spellEnd"/>
+      <w:r>
+        <w:t xml:space="preserve">&gt;, </w:t>
+      </w:r>
+      <w:r>
+        <w:rPr>
+          <w:rFonts w:cs="Arial"/>
+          <w:rtl/>
+        </w:rPr>
+        <w:t>כך</w:t>
+      </w:r>
+      <w:r>
+        <w:t>:</w:t>
+      </w:r>
+    </w:p>
+    <w:p>
+      <w:pPr>
+        <w:bidi/>
+      </w:pPr>
+    </w:p>
+    <w:p>
+      <w:pPr>
+        <w:bidi/>
+      </w:pPr>
+      <w:r>
+        <w:t>```console</w:t>
+      </w:r>
+    </w:p>
+    <w:p>
+      <w:pPr>
+        <w:bidi/>
+      </w:pPr>
+      <w:proofErr w:type="gramStart"/>
+      <w:r>
+        <w:t>$ ./</w:t>
+      </w:r>
+      <w:proofErr w:type="gramEnd"/>
+      <w:r>
+        <w:t>main # or .\main.exe on Windows</w:t>
+      </w:r>
+    </w:p>
+    <w:p>
+      <w:pPr>
+        <w:bidi/>
+      </w:pPr>
+      <w:r>
+        <w:t>```</w:t>
+      </w:r>
+    </w:p>
+    <w:p>
+      <w:pPr>
+        <w:bidi/>
+      </w:pPr>
+    </w:p>
+    <w:p>
+      <w:pPr>
+        <w:bidi/>
+      </w:pPr>
+      <w:r>
+        <w:rPr>
+          <w:rFonts w:cs="Arial"/>
+          <w:rtl/>
+        </w:rPr>
+        <w:t>במידה ו</w:t>
+      </w:r>
+      <w:r>
+        <w:t xml:space="preserve">-*main.rs* </w:t>
+      </w:r>
+      <w:r>
+        <w:rPr>
+          <w:rFonts w:cs="Arial"/>
+          <w:rtl/>
+        </w:rPr>
+        <w:t>היא תכנית ה</w:t>
+      </w:r>
+      <w:r>
+        <w:t xml:space="preserve">-"!Hello, world" </w:t>
+      </w:r>
+      <w:r>
+        <w:rPr>
+          <w:rFonts w:cs="Arial"/>
+          <w:rtl/>
+        </w:rPr>
+        <w:t>שלכם, שורה זו תדפיס</w:t>
+      </w:r>
+      <w:r>
+        <w:t xml:space="preserve"> `!Hello, world` </w:t>
+      </w:r>
+      <w:r>
+        <w:rPr>
+          <w:rFonts w:cs="Arial"/>
+          <w:rtl/>
+        </w:rPr>
+        <w:t>בטרמינל</w:t>
+      </w:r>
+      <w:r>
+        <w:t>.</w:t>
+      </w:r>
+    </w:p>
+    <w:p>
+      <w:pPr>
+        <w:bidi/>
+      </w:pPr>
+    </w:p>
+    <w:p>
+      <w:pPr>
+        <w:bidi/>
+        <w:pPrChange w:id="50" w:author="Idan" w:date="2023-03-31T11:16:00Z">
+          <w:pPr>
+            <w:bidi/>
+          </w:pPr>
+        </w:pPrChange>
+      </w:pPr>
+      <w:r>
+        <w:rPr>
+          <w:rFonts w:cs="Arial"/>
+          <w:rtl/>
+        </w:rPr>
         <w:t>אם אתם מרגישים יותר בנוח עם שפה דינאמית, כמו</w:t>
       </w:r>
       <w:r>
@@ -2928,7 +3057,7 @@
         </w:rPr>
         <w:t xml:space="preserve">אתם עשויים שלא להכיר את הקימפול וההרצה כתהליכים נפרדים. ראסט היא </w:t>
       </w:r>
-      <w:ins w:id="38" w:author="Idan" w:date="2023-03-30T15:33:00Z">
+      <w:ins w:id="51" w:author="Idan" w:date="2023-03-30T15:33:00Z">
         <w:r>
           <w:rPr>
             <w:rFonts w:cs="Arial" w:hint="cs"/>
@@ -2937,7 +3066,7 @@
           <w:t>דוגמה לשפה מסוג</w:t>
         </w:r>
       </w:ins>
-      <w:ins w:id="39" w:author="Idan" w:date="2023-03-31T11:16:00Z">
+      <w:ins w:id="52" w:author="Idan" w:date="2023-03-31T11:16:00Z">
         <w:r>
           <w:rPr>
             <w:rFonts w:cs="Arial" w:hint="cs"/>
@@ -2946,7 +3075,7 @@
           <w:t xml:space="preserve"> </w:t>
         </w:r>
       </w:ins>
-      <w:del w:id="40" w:author="Idan" w:date="2023-03-30T15:33:00Z">
+      <w:del w:id="53" w:author="Idan" w:date="2023-03-30T15:33:00Z">
         <w:r>
           <w:rPr>
             <w:rFonts w:cs="Arial"/>
@@ -2961,34 +3090,32 @@
       <w:r>
         <w:t xml:space="preserve">ahead-of-time </w:t>
       </w:r>
-      <w:del w:id="41" w:author="Idan" w:date="2023-03-31T11:03:00Z">
+      <w:del w:id="54" w:author="Idan" w:date="2023-03-31T11:03:00Z">
         <w:r>
           <w:delText xml:space="preserve">complied </w:delText>
         </w:r>
       </w:del>
-      <w:ins w:id="42" w:author="Idan" w:date="2023-03-31T11:03:00Z">
+      <w:ins w:id="55" w:author="Idan" w:date="2023-03-31T11:03:00Z">
         <w:r>
           <w:t xml:space="preserve">compiled </w:t>
         </w:r>
       </w:ins>
-      <w:del w:id="43" w:author="Idan" w:date="2023-03-31T11:16:00Z">
+      <w:del w:id="56" w:author="Idan" w:date="2023-03-31T11:16:00Z">
         <w:r>
           <w:delText>languag</w:delText>
         </w:r>
       </w:del>
-      <w:ins w:id="44" w:author="Idan" w:date="2023-03-31T11:16:00Z">
+      <w:ins w:id="57" w:author="Idan" w:date="2023-03-31T11:16:00Z">
         <w:r>
           <w:t>language</w:t>
         </w:r>
       </w:ins>
-      <w:del w:id="45" w:author="Idan" w:date="2023-03-31T11:16:00Z">
+      <w:del w:id="58" w:author="Idan" w:date="2023-03-31T11:16:00Z">
         <w:r>
           <w:delText xml:space="preserve">e, </w:delText>
         </w:r>
       </w:del>
-      <w:bookmarkStart w:id="46" w:name="_GoBack"/>
-      <w:bookmarkEnd w:id="46"/>
-      <w:ins w:id="47" w:author="Idan" w:date="2023-03-30T15:33:00Z">
+      <w:ins w:id="59" w:author="Idan" w:date="2023-03-30T15:33:00Z">
         <w:r>
           <w:rPr>
             <w:rFonts w:hint="cs"/>
@@ -2997,7 +3124,7 @@
           <w:t xml:space="preserve">. כלומר, זוהי שפה </w:t>
         </w:r>
       </w:ins>
-      <w:del w:id="48" w:author="Idan" w:date="2023-03-30T15:33:00Z">
+      <w:del w:id="60" w:author="Idan" w:date="2023-03-30T15:33:00Z">
         <w:r>
           <w:rPr>
             <w:rFonts w:cs="Arial"/>
@@ -3006,7 +3133,7 @@
           <w:delText xml:space="preserve">משמע שניתן </w:delText>
         </w:r>
       </w:del>
-      <w:ins w:id="49" w:author="Idan" w:date="2023-03-30T15:33:00Z">
+      <w:ins w:id="61" w:author="Idan" w:date="2023-03-30T15:33:00Z">
         <w:r>
           <w:rPr>
             <w:rFonts w:cs="Arial" w:hint="cs"/>
@@ -3022,7 +3149,7 @@
         </w:rPr>
         <w:t xml:space="preserve">לקמפל תוכנית </w:t>
       </w:r>
-      <w:ins w:id="50" w:author="Idan" w:date="2023-03-30T15:33:00Z">
+      <w:ins w:id="62" w:author="Idan" w:date="2023-03-30T15:33:00Z">
         <w:r>
           <w:rPr>
             <w:rFonts w:cs="Arial" w:hint="cs"/>
@@ -3031,25 +3158,43 @@
           <w:t>לקובץ הרצה בינארי</w:t>
         </w:r>
       </w:ins>
-      <w:ins w:id="51" w:author="Idan" w:date="2023-03-31T11:04:00Z">
+      <w:ins w:id="63" w:author="Idan" w:date="2023-03-31T11:04:00Z">
         <w:r>
           <w:rPr>
             <w:rFonts w:cs="Arial" w:hint="cs"/>
             <w:rtl/>
           </w:rPr>
-          <w:t xml:space="preserve"> כשלב נפרד ושונה מהרצה. כך, לאחר שלב הקימפול אפשר</w:t>
+          <w:t xml:space="preserve"> כשלב נפרד ושונה מ</w:t>
         </w:r>
       </w:ins>
-      <w:ins w:id="52" w:author="Idan" w:date="2023-03-30T15:33:00Z">
+      <w:ins w:id="64" w:author="Idan" w:date="2023-04-03T22:42:00Z">
         <w:r>
           <w:rPr>
             <w:rFonts w:cs="Arial" w:hint="cs"/>
             <w:rtl/>
           </w:rPr>
+          <w:t>שלב ה</w:t>
+        </w:r>
+      </w:ins>
+      <w:ins w:id="65" w:author="Idan" w:date="2023-03-31T11:04:00Z">
+        <w:r>
+          <w:rPr>
+            <w:rFonts w:cs="Arial" w:hint="cs"/>
+            <w:rtl/>
+          </w:rPr>
+          <w:t>הרצה. כך, לאחר שלב הקימפול אפשר</w:t>
+        </w:r>
+      </w:ins>
+      <w:ins w:id="66" w:author="Idan" w:date="2023-03-30T15:33:00Z">
+        <w:r>
+          <w:rPr>
+            <w:rFonts w:cs="Arial" w:hint="cs"/>
+            <w:rtl/>
+          </w:rPr>
           <w:t xml:space="preserve"> </w:t>
         </w:r>
       </w:ins>
-      <w:del w:id="53" w:author="Idan" w:date="2023-03-30T15:34:00Z">
+      <w:del w:id="67" w:author="Idan" w:date="2023-03-30T15:34:00Z">
         <w:r>
           <w:rPr>
             <w:rFonts w:cs="Arial"/>
@@ -3065,7 +3210,7 @@
         </w:rPr>
         <w:t xml:space="preserve">לתת את קובץ ההרצה </w:t>
       </w:r>
-      <w:del w:id="54" w:author="Idan" w:date="2023-03-31T11:04:00Z">
+      <w:del w:id="68" w:author="Idan" w:date="2023-03-31T11:04:00Z">
         <w:r>
           <w:rPr>
             <w:rFonts w:cs="Arial"/>
@@ -3074,7 +3219,7 @@
           <w:delText>למישהו</w:delText>
         </w:r>
       </w:del>
-      <w:ins w:id="55" w:author="Idan" w:date="2023-03-31T11:04:00Z">
+      <w:ins w:id="69" w:author="Idan" w:date="2023-03-31T11:04:00Z">
         <w:r>
           <w:rPr>
             <w:rFonts w:cs="Arial" w:hint="cs"/>
@@ -3090,7 +3235,7 @@
         </w:rPr>
         <w:t xml:space="preserve">, </w:t>
       </w:r>
-      <w:ins w:id="56" w:author="Idan" w:date="2023-03-31T11:04:00Z">
+      <w:ins w:id="70" w:author="Idan" w:date="2023-03-31T11:04:00Z">
         <w:r>
           <w:rPr>
             <w:rFonts w:cs="Arial" w:hint="cs"/>
@@ -3099,7 +3244,7 @@
           <w:t xml:space="preserve">ובאפשרותם יהיה </w:t>
         </w:r>
       </w:ins>
-      <w:del w:id="57" w:author="Idan" w:date="2023-03-31T11:04:00Z">
+      <w:del w:id="71" w:author="Idan" w:date="2023-03-31T11:04:00Z">
         <w:r>
           <w:rPr>
             <w:rFonts w:cs="Arial"/>
@@ -3115,7 +3260,7 @@
         </w:rPr>
         <w:t xml:space="preserve">להריץ את הקובץ אפילו מבלי להתקין ראסט. </w:t>
       </w:r>
-      <w:ins w:id="58" w:author="Idan" w:date="2023-03-30T15:34:00Z">
+      <w:ins w:id="72" w:author="Idan" w:date="2023-03-30T15:34:00Z">
         <w:r>
           <w:rPr>
             <w:rFonts w:cs="Arial" w:hint="cs"/>
@@ -3175,7 +3320,7 @@
         </w:rPr>
         <w:t xml:space="preserve">אז, כדי להריץ את הקובץ, הם </w:t>
       </w:r>
-      <w:del w:id="59" w:author="Idan" w:date="2023-03-31T11:04:00Z">
+      <w:del w:id="73" w:author="Idan" w:date="2023-03-31T11:04:00Z">
         <w:r>
           <w:rPr>
             <w:rFonts w:cs="Arial"/>
@@ -3184,7 +3329,7 @@
           <w:delText xml:space="preserve">חייבים </w:delText>
         </w:r>
       </w:del>
-      <w:ins w:id="60" w:author="Idan" w:date="2023-03-31T11:04:00Z">
+      <w:ins w:id="74" w:author="Idan" w:date="2023-03-31T11:04:00Z">
         <w:r>
           <w:rPr>
             <w:rFonts w:cs="Arial" w:hint="cs"/>
@@ -3200,7 +3345,7 @@
           <w:t xml:space="preserve"> </w:t>
         </w:r>
       </w:ins>
-      <w:del w:id="61" w:author="Idan" w:date="2023-03-31T11:04:00Z">
+      <w:del w:id="75" w:author="Idan" w:date="2023-03-31T11:04:00Z">
         <w:r>
           <w:rPr>
             <w:rFonts w:cs="Arial"/>
@@ -3209,7 +3354,7 @@
           <w:delText xml:space="preserve">שתהיה להם התקנה </w:delText>
         </w:r>
       </w:del>
-      <w:ins w:id="62" w:author="Idan" w:date="2023-03-31T11:04:00Z">
+      <w:ins w:id="76" w:author="Idan" w:date="2023-03-31T11:04:00Z">
         <w:r>
           <w:rPr>
             <w:rFonts w:cs="Arial" w:hint="cs"/>
@@ -3218,7 +3363,7 @@
           <w:t xml:space="preserve">להתקין </w:t>
         </w:r>
       </w:ins>
-      <w:del w:id="63" w:author="Idan" w:date="2023-03-31T11:04:00Z">
+      <w:del w:id="77" w:author="Idan" w:date="2023-03-31T11:04:00Z">
         <w:r>
           <w:rPr>
             <w:rFonts w:cs="Arial"/>
@@ -3233,7 +3378,7 @@
       <w:r>
         <w:t xml:space="preserve">Ruby, Python, </w:t>
       </w:r>
-      <w:ins w:id="64" w:author="Idan" w:date="2023-03-31T11:05:00Z">
+      <w:ins w:id="78" w:author="Idan" w:date="2023-03-31T11:05:00Z">
         <w:r>
           <w:rPr>
             <w:rFonts w:hint="cs"/>
@@ -3259,7 +3404,7 @@
         </w:rPr>
         <w:t xml:space="preserve">(בהתאמה). </w:t>
       </w:r>
-      <w:del w:id="65" w:author="Idan" w:date="2023-03-30T15:34:00Z">
+      <w:del w:id="79" w:author="Idan" w:date="2023-03-30T15:34:00Z">
         <w:r>
           <w:rPr>
             <w:rFonts w:cs="Arial"/>
@@ -3268,7 +3413,7 @@
           <w:delText xml:space="preserve">אבל </w:delText>
         </w:r>
       </w:del>
-      <w:ins w:id="66" w:author="Idan" w:date="2023-03-30T15:34:00Z">
+      <w:ins w:id="80" w:author="Idan" w:date="2023-03-30T15:34:00Z">
         <w:r>
           <w:rPr>
             <w:rFonts w:cs="Arial" w:hint="cs"/>
@@ -3284,7 +3429,7 @@
         </w:rPr>
         <w:t xml:space="preserve">בשפות אלה מספיקה פקודה אחת בלבד כדי להריץ את התוכנית. </w:t>
       </w:r>
-      <w:ins w:id="67" w:author="Idan" w:date="2023-03-31T11:05:00Z">
+      <w:ins w:id="81" w:author="Idan" w:date="2023-03-31T11:05:00Z">
         <w:r>
           <w:rPr>
             <w:rFonts w:cs="Arial"/>
@@ -3307,7 +3452,7 @@
         </w:rPr>
         <w:t xml:space="preserve">הכל </w:t>
       </w:r>
-      <w:del w:id="68" w:author="Idan" w:date="2023-03-31T11:05:00Z">
+      <w:del w:id="82" w:author="Idan" w:date="2023-03-31T11:05:00Z">
         <w:r>
           <w:rPr>
             <w:rFonts w:cs="Arial"/>
@@ -3316,7 +3461,7 @@
           <w:delText xml:space="preserve">הוא </w:delText>
         </w:r>
       </w:del>
-      <w:ins w:id="69" w:author="Idan" w:date="2023-03-31T11:05:00Z">
+      <w:ins w:id="83" w:author="Idan" w:date="2023-03-31T11:05:00Z">
         <w:r>
           <w:rPr>
             <w:rFonts w:cs="Arial" w:hint="cs"/>
@@ -3332,7 +3477,7 @@
         </w:rPr>
         <w:t>תן-וקח</w:t>
       </w:r>
-      <w:del w:id="70" w:author="Idan" w:date="2023-03-31T11:05:00Z">
+      <w:del w:id="84" w:author="Idan" w:date="2023-03-31T11:05:00Z">
         <w:r>
           <w:rPr>
             <w:rFonts w:cs="Arial"/>
@@ -3361,7 +3506,7 @@
         </w:rPr>
         <w:t>ק</w:t>
       </w:r>
-      <w:ins w:id="71" w:author="Idan" w:date="2023-03-31T11:16:00Z">
+      <w:ins w:id="85" w:author="Idan" w:date="2023-03-31T11:16:00Z">
         <w:r>
           <w:rPr>
             <w:rFonts w:cs="Arial" w:hint="cs"/>
@@ -3437,6 +3582,8 @@
       <w:r>
         <w:t>]: appendix-04-useful-development-tools.md</w:t>
       </w:r>
+      <w:bookmarkStart w:id="86" w:name="_GoBack"/>
+      <w:bookmarkEnd w:id="86"/>
     </w:p>
     <w:sectPr>
       <w:pgSz w:w="12240" w:h="15840"/>

</xml_diff>